<commit_message>
paste to word (just to try formatting)
</commit_message>
<xml_diff>
--- a/ica_isobathgeneralisaton.docx
+++ b/ica_isobathgeneralisaton.docx
@@ -2,126 +2,6 @@
 <file path=word/document.xml><?xml version="1.0" encoding="utf-8"?>
 <w:document xmlns:wpc="http://schemas.microsoft.com/office/word/2010/wordprocessingCanvas" xmlns:cx="http://schemas.microsoft.com/office/drawing/2014/chartex" xmlns:cx1="http://schemas.microsoft.com/office/drawing/2015/9/8/chartex" xmlns:cx2="http://schemas.microsoft.com/office/drawing/2015/10/21/chartex" xmlns:cx3="http://schemas.microsoft.com/office/drawing/2016/5/9/chartex" xmlns:cx4="http://schemas.microsoft.com/office/drawing/2016/5/10/chartex" xmlns:cx5="http://schemas.microsoft.com/office/drawing/2016/5/11/chartex" xmlns:cx6="http://schemas.microsoft.com/office/drawing/2016/5/12/chartex" xmlns:cx7="http://schemas.microsoft.com/office/drawing/2016/5/13/chartex" xmlns:cx8="http://schemas.microsoft.com/office/drawing/2016/5/14/chartex" xmlns:mc="http://schemas.openxmlformats.org/markup-compatibility/2006" xmlns:aink="http://schemas.microsoft.com/office/drawing/2016/ink" xmlns:am3d="http://schemas.microsoft.com/office/drawing/2017/model3d" xmlns:o="urn:schemas-microsoft-com:office:office" xmlns:r="http://schemas.openxmlformats.org/officeDocument/2006/relationships" xmlns:m="http://schemas.openxmlformats.org/officeDocument/2006/math" xmlns:v="urn:schemas-microsoft-com:vml" xmlns:wp14="http://schemas.microsoft.com/office/word/2010/wordprocessingDrawing" xmlns:wp="http://schemas.openxmlformats.org/drawingml/2006/wordprocessingDrawing" xmlns:w10="urn:schemas-microsoft-com:office:word" xmlns:w="http://schemas.openxmlformats.org/wordprocessingml/2006/main" xmlns:w14="http://schemas.microsoft.com/office/word/2010/wordml" xmlns:w15="http://schemas.microsoft.com/office/word/2012/wordml" xmlns:w16cex="http://schemas.microsoft.com/office/word/2018/wordml/cex" xmlns:w16cid="http://schemas.microsoft.com/office/word/2016/wordml/cid" xmlns:w16="http://schemas.microsoft.com/office/word/2018/wordml" xmlns:w16se="http://schemas.microsoft.com/office/word/2015/wordml/symex" xmlns:wpg="http://schemas.microsoft.com/office/word/2010/wordprocessingGroup" xmlns:wpi="http://schemas.microsoft.com/office/word/2010/wordprocessingInk" xmlns:wne="http://schemas.microsoft.com/office/word/2006/wordml" xmlns:wps="http://schemas.microsoft.com/office/word/2010/wordprocessingShape" mc:Ignorable="w14 w15 w16se w16cid w16 w16cex wp14">
   <w:body>
-    <w:p>
-      <w:pPr>
-        <w:jc w:val="left"/>
-        <w:rPr>
-          <w:b/>
-          <w:bCs/>
-          <w:i/>
-          <w:iCs/>
-          <w:kern w:val="28"/>
-          <w:sz w:val="35"/>
-          <w:szCs w:val="35"/>
-        </w:rPr>
-      </w:pPr>
-      <w:r>
-        <w:rPr>
-          <w:b/>
-          <w:bCs/>
-          <w:kern w:val="28"/>
-          <w:sz w:val="35"/>
-          <w:szCs w:val="35"/>
-        </w:rPr>
-        <w:t xml:space="preserve">Integrating </w:t>
-      </w:r>
-      <w:r>
-        <w:rPr>
-          <w:b/>
-          <w:bCs/>
-          <w:kern w:val="28"/>
-          <w:sz w:val="35"/>
-          <w:szCs w:val="35"/>
-        </w:rPr>
-        <w:t xml:space="preserve">soundings, navigational surface and isobaths with the </w:t>
-      </w:r>
-      <w:r>
-        <w:rPr>
-          <w:b/>
-          <w:bCs/>
-          <w:i/>
-          <w:iCs/>
-          <w:kern w:val="28"/>
-          <w:sz w:val="35"/>
-          <w:szCs w:val="35"/>
-        </w:rPr>
-        <w:t>Triangle Region Graph</w:t>
-      </w:r>
-      <w:r>
-        <w:rPr>
-          <w:b/>
-          <w:bCs/>
-          <w:kern w:val="28"/>
-          <w:sz w:val="35"/>
-          <w:szCs w:val="35"/>
-        </w:rPr>
-        <w:t>, for automatic isobath generalisation</w:t>
-      </w:r>
-    </w:p>
-    <w:p>
-      <w:pPr>
-        <w:rPr>
-          <w:b/>
-          <w:bCs/>
-          <w:kern w:val="28"/>
-          <w:sz w:val="36"/>
-          <w:szCs w:val="32"/>
-        </w:rPr>
-      </w:pPr>
-    </w:p>
-    <w:p>
-      <w:pPr>
-        <w:rPr>
-          <w:b/>
-          <w:bCs/>
-          <w:i/>
-          <w:kern w:val="28"/>
-          <w:sz w:val="36"/>
-          <w:szCs w:val="32"/>
-        </w:rPr>
-      </w:pPr>
-      <w:r>
-        <w:rPr>
-          <w:b/>
-          <w:bCs/>
-          <w:kern w:val="28"/>
-          <w:sz w:val="36"/>
-          <w:szCs w:val="32"/>
-        </w:rPr>
-        <w:t>Automatic isobath generalisation</w:t>
-      </w:r>
-      <w:r>
-        <w:rPr>
-          <w:b/>
-          <w:bCs/>
-          <w:kern w:val="28"/>
-          <w:sz w:val="36"/>
-          <w:szCs w:val="32"/>
-        </w:rPr>
-        <w:t xml:space="preserve"> for navigational charts</w:t>
-      </w:r>
-      <w:r>
-        <w:rPr>
-          <w:b/>
-          <w:bCs/>
-          <w:kern w:val="28"/>
-          <w:sz w:val="36"/>
-          <w:szCs w:val="32"/>
-        </w:rPr>
-        <w:t xml:space="preserve"> using the </w:t>
-      </w:r>
-      <w:r>
-        <w:rPr>
-          <w:b/>
-          <w:bCs/>
-          <w:i/>
-          <w:kern w:val="28"/>
-          <w:sz w:val="36"/>
-          <w:szCs w:val="32"/>
-        </w:rPr>
-        <w:t>Triangle Region Graph</w:t>
-      </w:r>
-    </w:p>
     <w:p>
       <w:pPr>
         <w:rPr>
@@ -133,58 +13,37 @@
           <w:szCs w:val="32"/>
         </w:rPr>
       </w:pPr>
-    </w:p>
-    <w:p>
-      <w:pPr>
-        <w:rPr>
-          <w:iCs/>
-        </w:rPr>
-      </w:pPr>
       <w:r>
         <w:rPr>
           <w:b/>
           <w:bCs/>
+          <w:kern w:val="28"/>
+          <w:sz w:val="36"/>
+          <w:szCs w:val="32"/>
+        </w:rPr>
+        <w:t xml:space="preserve">Automatic isobath generalisation using the </w:t>
+      </w:r>
+      <w:r>
+        <w:rPr>
+          <w:b/>
+          <w:bCs/>
+          <w:i/>
           <w:iCs/>
           <w:kern w:val="28"/>
           <w:sz w:val="36"/>
           <w:szCs w:val="32"/>
         </w:rPr>
-        <w:t>Automatic isobath gener</w:t>
-      </w:r>
-      <w:bookmarkStart w:id="0" w:name="_GoBack"/>
-      <w:bookmarkEnd w:id="0"/>
+        <w:t>Triangle Region Graph</w:t>
+      </w:r>
       <w:r>
         <w:rPr>
           <w:b/>
           <w:bCs/>
-          <w:iCs/>
           <w:kern w:val="28"/>
           <w:sz w:val="36"/>
           <w:szCs w:val="32"/>
         </w:rPr>
-        <w:t xml:space="preserve">alisation using the </w:t>
-      </w:r>
-      <w:r>
-        <w:rPr>
-          <w:b/>
-          <w:bCs/>
-          <w:i/>
-          <w:kern w:val="28"/>
-          <w:sz w:val="36"/>
-          <w:szCs w:val="32"/>
-        </w:rPr>
-        <w:t>Triangle Region Graph</w:t>
-      </w:r>
-      <w:r>
-        <w:rPr>
-          <w:b/>
-          <w:bCs/>
-          <w:iCs/>
-          <w:kern w:val="28"/>
-          <w:sz w:val="36"/>
-          <w:szCs w:val="32"/>
-        </w:rPr>
-        <w:t>: uniting soundings, navigational surface and isobaths</w:t>
+        <w:t>: uniting soundings, isobath and constraints through a navigational surface</w:t>
       </w:r>
     </w:p>
     <w:p/>
@@ -204,9 +63,8 @@
           <w:sz w:val="24"/>
           <w:lang w:val="pt-BR"/>
         </w:rPr>
-        <w:t xml:space="preserve">Willem van Opstal </w:t>
-      </w:r>
-      <w:proofErr w:type="gramStart"/>
+        <w:t>Willem van Opstal</w:t>
+      </w:r>
       <w:r>
         <w:rPr>
           <w:b w:val="0"/>
@@ -214,18 +72,8 @@
           <w:vertAlign w:val="superscript"/>
           <w:lang w:val="pt-BR"/>
         </w:rPr>
-        <w:t>a,</w:t>
-      </w:r>
-      <w:r>
-        <w:rPr>
-          <w:b w:val="0"/>
-          <w:sz w:val="24"/>
-          <w:vertAlign w:val="superscript"/>
-          <w:lang w:val="pt-BR"/>
-        </w:rPr>
         <w:t>*</w:t>
       </w:r>
-      <w:proofErr w:type="gramEnd"/>
       <w:r>
         <w:rPr>
           <w:b w:val="0"/>
@@ -256,87 +104,44 @@
         <w:rPr>
           <w:b w:val="0"/>
           <w:sz w:val="24"/>
-          <w:vertAlign w:val="superscript"/>
           <w:lang w:val="pt-BR"/>
         </w:rPr>
-        <w:t xml:space="preserve"> </w:t>
-      </w:r>
-      <w:r>
-        <w:rPr>
-          <w:b w:val="0"/>
-          <w:sz w:val="24"/>
-          <w:vertAlign w:val="superscript"/>
-          <w:lang w:val="pt-BR"/>
-        </w:rPr>
-        <w:t>a</w:t>
-      </w:r>
+        <w:t xml:space="preserve">, </w:t>
+      </w:r>
+      <w:proofErr w:type="spellStart"/>
       <w:r>
         <w:rPr>
           <w:b w:val="0"/>
           <w:sz w:val="24"/>
           <w:lang w:val="pt-BR"/>
         </w:rPr>
-        <w:t xml:space="preserve">, </w:t>
-      </w:r>
-      <w:proofErr w:type="spellStart"/>
+        <w:t>Ravi</w:t>
+      </w:r>
+      <w:proofErr w:type="spellEnd"/>
       <w:r>
         <w:rPr>
           <w:b w:val="0"/>
           <w:sz w:val="24"/>
           <w:lang w:val="pt-BR"/>
         </w:rPr>
-        <w:t>Ravi</w:t>
-      </w:r>
-      <w:proofErr w:type="spellEnd"/>
+        <w:t xml:space="preserve"> </w:t>
+      </w:r>
+      <w:proofErr w:type="spellStart"/>
       <w:r>
         <w:rPr>
           <w:b w:val="0"/>
           <w:sz w:val="24"/>
           <w:lang w:val="pt-BR"/>
         </w:rPr>
-        <w:t xml:space="preserve"> </w:t>
-      </w:r>
-      <w:proofErr w:type="spellStart"/>
-      <w:r>
-        <w:rPr>
-          <w:b w:val="0"/>
-          <w:sz w:val="24"/>
-          <w:lang w:val="pt-BR"/>
-        </w:rPr>
         <w:t>Peters</w:t>
       </w:r>
       <w:proofErr w:type="spellEnd"/>
-      <w:r>
-        <w:rPr>
-          <w:b w:val="0"/>
-          <w:sz w:val="24"/>
-          <w:vertAlign w:val="superscript"/>
-          <w:lang w:val="pt-BR"/>
-        </w:rPr>
-        <w:t xml:space="preserve"> a</w:t>
-      </w:r>
     </w:p>
     <w:p>
       <w:pPr>
-        <w:rPr>
-          <w:lang w:val="pt-BR"/>
-        </w:rPr>
-      </w:pPr>
-    </w:p>
-    <w:p>
-      <w:pPr>
         <w:pStyle w:val="Affiliation"/>
       </w:pPr>
       <w:r>
-        <w:rPr>
-          <w:vertAlign w:val="superscript"/>
-        </w:rPr>
-        <w:t>a</w:t>
-      </w:r>
-      <w:r>
-        <w:t xml:space="preserve"> </w:t>
-      </w:r>
-      <w:r>
         <w:t>Delft University of Technology</w:t>
       </w:r>
       <w:r>
@@ -349,30 +154,10 @@
         <w:t xml:space="preserve">, </w:t>
       </w:r>
       <w:r>
-        <w:t>b.m.meijers</w:t>
-      </w:r>
-      <w:r>
-        <w:t>@</w:t>
-      </w:r>
-      <w:r>
-        <w:t>tudelft.nl</w:t>
+        <w:t>b.m.meijers@tudelft.nl</w:t>
       </w:r>
       <w:r>
         <w:t>, r.y.peters@tudelft.nl</w:t>
-      </w:r>
-    </w:p>
-    <w:p>
-      <w:pPr>
-        <w:pStyle w:val="Affiliation"/>
-      </w:pPr>
-      <w:r>
-        <w:rPr>
-          <w:vertAlign w:val="superscript"/>
-        </w:rPr>
-        <w:t>b</w:t>
-      </w:r>
-      <w:r>
-        <w:t xml:space="preserve"> Affiliation author 2, email author 2</w:t>
       </w:r>
     </w:p>
     <w:p>
@@ -414,28 +199,7 @@
         <w:t xml:space="preserve">: </w:t>
       </w:r>
       <w:r>
-        <w:t>Navigation</w:t>
-      </w:r>
-      <w:r>
-        <w:t xml:space="preserve">, </w:t>
-      </w:r>
-      <w:r>
-        <w:t>Generalisation</w:t>
-      </w:r>
-      <w:r>
-        <w:t xml:space="preserve">, </w:t>
-      </w:r>
-      <w:r>
-        <w:t>Triangulation,</w:t>
-      </w:r>
-      <w:r>
-        <w:t xml:space="preserve"> </w:t>
-      </w:r>
-      <w:r>
-        <w:t xml:space="preserve">Constraints, </w:t>
-      </w:r>
-      <w:r>
-        <w:t>Abstract</w:t>
+        <w:t>nautical chart, contours, isobaths, generalisation, TIN, navigational surface</w:t>
       </w:r>
     </w:p>
     <w:p>
@@ -456,19 +220,13 @@
         </w:rPr>
         <w:t>Abstract</w:t>
       </w:r>
-      <w:r>
-        <w:rPr>
-          <w:b/>
-        </w:rPr>
-        <w:t>:</w:t>
-      </w:r>
     </w:p>
     <w:p>
       <w:pPr>
         <w:pStyle w:val="Abstracttext"/>
       </w:pPr>
       <w:r>
-        <w:t xml:space="preserve">Navigational charts play a vital role in a ship's safety while navigating the seas, rivers or lakes. With most of the features and obstructions being out of sight -below sea-level - these charts are more critical than e.g. topographic maps. For routing but also positioning, depth information is a key aspect on these charts. This depth information is available in either depth contours, coloured depth areas and individual soundings. </w:t>
+        <w:t xml:space="preserve">Navigational charts play a vital role in a ship's safety while navigating the seas, rivers or lakes. With most of the features and obstructions being out of sight -below sea-level - these charts are more critical than e.g. topographic maps. For routing but also positioning, depth information is a key aspect on these charts. This depth information is available in either depth contours, coloured depth areas or individual spot soundings. </w:t>
       </w:r>
       <w:proofErr w:type="gramStart"/>
       <w:r>
@@ -476,7 +234,24 @@
       </w:r>
       <w:proofErr w:type="gramEnd"/>
       <w:r>
-        <w:t xml:space="preserve"> with the data originating from accurate but usually erratic survey data, a visualisation of raw data is not sufficient for use in a navigational chart directly. It would not clearly convey the information to a human operator in one sight, and thus this visualisation is in need of generalisation: a simplified representation of the same data with irrelevant details being omitted. This thesis gives new insights in the generalisation process for isobaths only and proposes a new framework to deal with those. </w:t>
+        <w:t xml:space="preserve"> with the data originating from accurate but usually erratic survey data, a visualisation of raw data is not sufficient for use in a navigational chart directly. It would not clearly convey the information to a human operator in one sight, and thus this visualisation is in need of generalisation: a simplified and hopefully more useful representation of the same data.  </w:t>
+      </w:r>
+      <w:r>
+        <w:tab/>
+      </w:r>
+      <w:r>
+        <w:br/>
+      </w:r>
+      <w:r>
+        <w:t xml:space="preserve">In navigational isobath generalisation four main generalisation constraints can be distinguished: legibility, morphology, functional and topological. Isobaths should always be topological valid and *safe* (hard constraints). Generalised isobaths may never indicate an area being deeper than it was actually measured in the first place, and thus can only be moved to their deeper side. The objective of yielding a legible and useful chart concretely means having smooth and distinguishable lines. Irrelevant details (isolated pits) should be omitted and dangerous obstacles (isolated shoals) can be emphasised. Yielding a legible isobath representation is in constant compromise with the constraint of representing morphology as good as possible. Every operation increasing legibility of the chart leads to a reduced representation of the actual morphology (and with it a reduction of navigable space). This </w:t>
+      </w:r>
+      <w:proofErr w:type="spellStart"/>
+      <w:r>
+        <w:t>evergoing</w:t>
+      </w:r>
+      <w:proofErr w:type="spellEnd"/>
+      <w:r>
+        <w:t xml:space="preserve"> compromise is what makes navigational isobath generalisation such a complex task. Choices are different for different chart scales, chart purposes and even different areas within each chart (e.g. fairways, anchorages, nature reserves require different amounts and types of generalisation).</w:t>
       </w:r>
     </w:p>
     <w:p>
@@ -484,7 +259,56 @@
         <w:pStyle w:val="Abstracttext"/>
       </w:pPr>
       <w:r>
-        <w:t xml:space="preserve">We propose a framework based on a novel auxiliary data structure to link a triangulation to the resulting isobaths: the triangle region graph. It links the position of isobaths directly to individual triangles, as well as establishes relations between the isobaths themselves. With this structure we ultimately link the survey data to the final cartographic product and thus in theory we could integrate all information across the generalisation pipeline in one and the same process. We have successfully used this framework with a basic rule-based evaluation model: we isolate conflicting isobaths, triangles and vertices based on legibility requirements and target generalisation operators on those. With this approach we can successfully maintain more of the morphology while still yielding a finely legible chart. </w:t>
+        <w:t>We can differentiate existing generalisation methods (</w:t>
+      </w:r>
+      <w:proofErr w:type="spellStart"/>
+      <w:r>
+        <w:t>specificly</w:t>
+      </w:r>
+      <w:proofErr w:type="spellEnd"/>
+      <w:r>
+        <w:t xml:space="preserve"> for navigational purposes) in two categories. A line-based approach extracts (safe) isobaths first and processes only those. Surface-based approaches generalises an intermediate (navigational) surface and later extract isobaths from the generalised surface. Both approaches have their advantages and disadvantages. State-of-the-art line-based approaches (</w:t>
+      </w:r>
+      <w:proofErr w:type="spellStart"/>
+      <w:r>
+        <w:t>Guilbert</w:t>
+      </w:r>
+      <w:proofErr w:type="spellEnd"/>
+      <w:r>
+        <w:t xml:space="preserve">, 2016) intelligently steer operators based on conflicting constraints on the isobath-level. </w:t>
+      </w:r>
+      <w:proofErr w:type="gramStart"/>
+      <w:r>
+        <w:t>However</w:t>
+      </w:r>
+      <w:proofErr w:type="gramEnd"/>
+      <w:r>
+        <w:t xml:space="preserve"> it needs already safely extracted isobaths as an input, only handles (complex) splines and there is no connection anymore with the underlying survey data. State-of-the-art surface-based approaches (e.g. Peters, 2014) alter a triangulated 2.5D terrain. By moving it only upwards safety is guaranteed and topological errors are minimised through the 2.5D representation. Generalisation is performed through smoothing. It effectively smoothens lines, omits small pits and enlarges dangerous shallows. Since there is a direct link with the survey data these methods can theoretically also account for survey data like accuracy, lineage and spatial distribution. </w:t>
+      </w:r>
+      <w:proofErr w:type="gramStart"/>
+      <w:r>
+        <w:t>However</w:t>
+      </w:r>
+      <w:proofErr w:type="gramEnd"/>
+      <w:r>
+        <w:t xml:space="preserve"> it lacks a connection with the final cartographic product, there are no means of identifying conflicting constraints on the isobath-level and thus is not able to intelligently steer operators to where they are actually needed. Implication of this defect is that generalisation is applied globally and thus sometimes is applied where it is not needed anymore; effectively giving up some of the navigable space.  </w:t>
+      </w:r>
+      <w:r>
+        <w:tab/>
+      </w:r>
+      <w:r>
+        <w:br/>
+      </w:r>
+      <w:r>
+        <w:t xml:space="preserve">The goal of this research is extending the surface-based approach with the ability of steering generalisation operators locally, so we can maintain more of the actual morphology if possible. For this </w:t>
+      </w:r>
+      <w:proofErr w:type="gramStart"/>
+      <w:r>
+        <w:t>purpose</w:t>
+      </w:r>
+      <w:proofErr w:type="gramEnd"/>
+      <w:r>
+        <w:t xml:space="preserve"> we should be able to identify conflicting areas based on the cartographic product (the resulting isobaths) and lead them back to the TIN so we can apply the generalisation operators. Ideally this would lead to an integrated approach, in which we can use all information available in the generalisation pipeline: from survey data to cartographic constraints.</w:t>
       </w:r>
     </w:p>
     <w:p>
@@ -492,69 +316,304 @@
         <w:pStyle w:val="Abstracttext"/>
       </w:pPr>
       <w:r>
-        <w:t xml:space="preserve">Especially at large scale charts the results are promising: narrow channels, pits and bends remain if legibility permits. With smaller scale charts the challenge now is to generalise beyond smoothness. More radical generalisation operators are needed to omit all irrelevant details. </w:t>
+        <w:t>We achieve a linking mechanism between the triangulation and isobaths through what we call the *triangle region graph* (TRG). Inspired by the triangle interval tree (</w:t>
+      </w:r>
+      <w:proofErr w:type="spellStart"/>
+      <w:r>
+        <w:t>Kreveld</w:t>
+      </w:r>
+      <w:proofErr w:type="spellEnd"/>
+      <w:r>
+        <w:t>, 1996) and inter-contour (region) graph (</w:t>
+      </w:r>
+      <w:proofErr w:type="spellStart"/>
+      <w:r>
+        <w:t>Guilbert</w:t>
+      </w:r>
+      <w:proofErr w:type="spellEnd"/>
+      <w:r>
+        <w:t xml:space="preserve">, 2012), this structure subdivides sets of triangles based on their vertical values (Figure 1). Sets of adjacent triangles falling in the same vertical interval between two isobath values of choice (e.g. 2m and 5m) form one inter-contour *region* (a node). Two intersecting regions are adjacent through an edge in the region graph. An edge in the graph also points to a set of triangles: *the edge triangles*. An edge always contains an isobath, and each isobath always follows a set of edge triangles (Figure 2). In theory, we thus have an approximation of each isobath without actually extracting it. </w:t>
       </w:r>
       <w:proofErr w:type="gramStart"/>
       <w:r>
-        <w:t>However</w:t>
+        <w:t>Moreover</w:t>
       </w:r>
       <w:proofErr w:type="gramEnd"/>
       <w:r>
-        <w:t xml:space="preserve"> the overall framework using the triangle region graph as integrating mechanism has potential to do so. It is easily extensible due to its modular approach and can incorporate most depth information: from survey accuracy to size of isobaths and even golden sounding selection in the future.</w:t>
+        <w:t xml:space="preserve"> isobaths are always *safe*, also in the case of a horizontal terrace on a sloping hill: only the deeper side of the terrace-isobath is extracted.  </w:t>
+      </w:r>
+      <w:r>
+        <w:br/>
+      </w:r>
+      <w:r>
+        <w:lastRenderedPageBreak/>
+        <w:t>By using this structure, and pointing to individual TIN faces from both nodes and edges, we know for each isobath and inter-isobath area which TIN faces and vertices account for the feature of interest. We directly establish adjacency relations between all isobaths, and know through which part of the triangulation they are adjacent. However, it does not yet fully classify undersea features (e.g. peaks or pits) since containment relationships are not captured in the region graph.</w:t>
       </w:r>
     </w:p>
     <w:p>
       <w:pPr>
         <w:pStyle w:val="Abstracttext"/>
       </w:pPr>
+      <w:r>
+        <w:t xml:space="preserve">The generalisation process makes use of the now available linking mechanism between isobaths and soundings, and also the isobaths with each other. We continuously maintain this linking mechanism through our conceptual surface (grey outline) consisting of a Delaunay triangulation structured by the TRG (Figure 3). The surface and linked isobaths are evaluated with objective legibility requirements. We can for example evaluate smoothness of a single isobath, distance between two adjacent isobaths (slope), distance between two shallows (narrow saddles), irrelevant deeper indents on a single isobath (gullies), but also size of small peaks or pits. All of the required information is available in the conceptual surface. Such a conflict always leads back to either (part of) an isobath, (part of) an inter-contour region or individual areas or soundings. Once a conflict is </w:t>
+      </w:r>
+      <w:r>
+        <w:t>isolated,</w:t>
+      </w:r>
+      <w:r>
+        <w:t xml:space="preserve"> we can efficiently retrieve the part of the triangulation (either faces or vertices) affecting this conflict.  </w:t>
+      </w:r>
+      <w:r>
+        <w:tab/>
+      </w:r>
+      <w:r>
+        <w:br/>
+      </w:r>
+      <w:r>
+        <w:t xml:space="preserve">Now on this isolated part of the triangulation, we can apply our generalisation operator directly on the navigational surface, locally. The main operator is smoothing using the Laplace interpolant and it effectively smoothens isobaths, removes small pits, enlarges small peaks and is capable of aggregation in some cases. The operator applies on individual vertices. For more aggressive generalisation we can also move vertices (upwards!) to a fixed vertical value (e.g. in aggregation of peaks). This process of identification, isolation, application is repeated until some set of minimum legibility requirements are met, and only then the final isobaths are extracted. It is assumed that with only applying it locally, morphology is represented as good as possible. </w:t>
+      </w:r>
+      <w:bookmarkStart w:id="0" w:name="_GoBack"/>
+      <w:bookmarkEnd w:id="0"/>
+      <w:r>
+        <w:t>Of course,</w:t>
+      </w:r>
+      <w:r>
+        <w:t xml:space="preserve"> these minimum requirements are dependent upon scale and purpose of the chart.</w:t>
+      </w:r>
     </w:p>
     <w:p>
       <w:pPr>
         <w:pStyle w:val="Abstracttext"/>
-        <w:rPr>
-          <w:lang w:eastAsia="ja-JP"/>
-        </w:rPr>
-      </w:pPr>
-      <w:r>
-        <w:t>These are ICA guidelines for submitting abstracts to supplement ICA guidelines for preparation of papers. All abstracts for abstract-only submission to ICA-event must follow these guidelines and be written using this template.</w:t>
-      </w:r>
-      <w:r>
-        <w:rPr>
-          <w:rFonts w:hint="eastAsia"/>
-          <w:lang w:eastAsia="ja-JP"/>
-        </w:rPr>
-        <w:t xml:space="preserve"> </w:t>
-      </w:r>
-      <w:r>
-        <w:t xml:space="preserve"> The ICA-event organizers may omit any paper that does not conform to the specified requirements.</w:t>
+      </w:pPr>
+      <w:r>
+        <w:t>The TRG data structure and generalisation process is implemented as a proof of concept and applied on both synthetic and real-world datasets. For now, the evaluation model is simply rule-based and each iteration the entire dataset is evaluated. Taking different thresholds on the legibility requirements we can adapt the process of conflict isolation to the scale and purpose of the chart. Larger thresholds lead to more generalisation, usually needed in smaller scale charts. Figure 5 shows such a result with only soundings (</w:t>
+      </w:r>
+      <w:proofErr w:type="spellStart"/>
+      <w:proofErr w:type="gramStart"/>
+      <w:r>
+        <w:t>x,y</w:t>
+      </w:r>
+      <w:proofErr w:type="gramEnd"/>
+      <w:r>
+        <w:t>,z</w:t>
+      </w:r>
+      <w:proofErr w:type="spellEnd"/>
+      <w:r>
+        <w:t xml:space="preserve">) and isobath-values (0, 2, 5, 10m) as input for a 1:100k chart. Besides smoothing, also densification of the TIN (insertion of new vertices) was applied to overcome the discretisation error on line extraction; effectively yielding more smoothened lines.  </w:t>
+      </w:r>
+      <w:r>
+        <w:tab/>
+      </w:r>
+      <w:r>
+        <w:br/>
+      </w:r>
+      <w:r>
+        <w:t>With our new targeted approach and local smoothing operators more of the morphology is maintained, while still yielding a finely legible chart (Figure 6). In comparison with a non-targeted approach more of the navigable space is preserved which can for example be critical in anchorages or fairways (green pointers). Especially at large scale, detailed charts, the results are promising: we can tune parameters and really steer the process on where to apply more generalisation or not. Figure 4 shows the effect of targeted generalisation: more generalisation (vertical shift) is applied around areas which needed it, irrelevant areas (no isobaths nearby) are left original. For smaller scales the challenge now is to generalise beyond smoothness. More radical operators are needed to omit all irrelevant details, emphasise dangerous obstacles or aggregate shallows more naturally. On the other side, it would also benefit from more complex metrics assessing the legibility more effectively.</w:t>
+      </w:r>
+      <w:r>
+        <w:tab/>
+      </w:r>
+      <w:r>
+        <w:br/>
+      </w:r>
+      <w:r>
+        <w:t>The overall framework of using the triangle region graph as a linking mechanism between soundings, triangulation and isobaths has potential for a truly automated generalisation approach. It is able to account for information throughout the generalisation pipeline: from survey data to cartographic constraints and makes use of the advantages of existing approaches. In the future it can benefit from incorporating more intelligence: more complex metrics and operators, better use of the available information in the region graph, other evaluation models like optimisation and possibly a connection to line-based generalisation/simplification afterwards.</w:t>
       </w:r>
     </w:p>
     <w:p>
       <w:pPr>
         <w:pStyle w:val="Abstracttext"/>
-      </w:pPr>
-      <w:r>
-        <w:t xml:space="preserve">An abstract for abstract-only submission must be within maximum 2 pages, single-spaced, A4 size. The font type Times New Roman with a size of ten (10) points is to be used. </w:t>
-      </w:r>
-      <w:r>
-        <w:t xml:space="preserve">Use of paragraphing is encouraged. Section headings should not be used. Although full references are not expected, it is permitted to cite others' works with author and date information. </w:t>
+        <w:rPr>
+          <w:b/>
+        </w:rPr>
+      </w:pPr>
+      <w:r>
+        <w:rPr>
+          <w:b/>
+        </w:rPr>
+        <w:t>Further reading</w:t>
       </w:r>
     </w:p>
     <w:p>
       <w:pPr>
         <w:pStyle w:val="Abstracttext"/>
       </w:pPr>
-      <w:r>
+      <w:proofErr w:type="spellStart"/>
+      <w:r>
+        <w:rPr>
+          <w:rFonts w:hint="eastAsia"/>
+        </w:rPr>
+        <w:t>Guilbert</w:t>
+      </w:r>
+      <w:proofErr w:type="spellEnd"/>
+      <w:r>
+        <w:rPr>
+          <w:rFonts w:hint="eastAsia"/>
+        </w:rPr>
+        <w:t>, E. (2016). Feature</w:t>
+      </w:r>
+      <w:r>
+        <w:rPr>
+          <w:rFonts w:hint="eastAsia"/>
+        </w:rPr>
+        <w:t>‐</w:t>
+      </w:r>
+      <w:r>
+        <w:rPr>
+          <w:rFonts w:hint="eastAsia"/>
+        </w:rPr>
+        <w:t>Driven Generalization of Isobaths on Nautical Charts: A Multi</w:t>
+      </w:r>
+      <w:r>
+        <w:rPr>
+          <w:rFonts w:hint="eastAsia"/>
+        </w:rPr>
+        <w:t>‐</w:t>
+      </w:r>
+      <w:r>
+        <w:rPr>
+          <w:rFonts w:hint="eastAsia"/>
+        </w:rPr>
+        <w:t>Agent System Approach. Trans. in GIS, 20:126-143. doi:</w:t>
+      </w:r>
+      <w:hyperlink r:id="rId8" w:history="1">
+        <w:r>
+          <w:rPr>
+            <w:rStyle w:val="Hyperlink"/>
+            <w:rFonts w:hint="eastAsia"/>
+            <w:sz w:val="20"/>
+          </w:rPr>
+          <w:t>10.1111/tgis.1</w:t>
+        </w:r>
+        <w:r>
+          <w:rPr>
+            <w:rStyle w:val="Hyperlink"/>
+            <w:rFonts w:hint="eastAsia"/>
+            <w:sz w:val="20"/>
+          </w:rPr>
+          <w:t>2</w:t>
+        </w:r>
+        <w:r>
+          <w:rPr>
+            <w:rStyle w:val="Hyperlink"/>
+            <w:rFonts w:hint="eastAsia"/>
+            <w:sz w:val="20"/>
+          </w:rPr>
+          <w:t>147</w:t>
+        </w:r>
+      </w:hyperlink>
+    </w:p>
+    <w:p>
+      <w:pPr>
+        <w:pStyle w:val="Abstracttext"/>
+      </w:pPr>
+      <w:r>
+        <w:t xml:space="preserve">Peters, R., Ledoux, H., </w:t>
+      </w:r>
+      <w:proofErr w:type="spellStart"/>
+      <w:r>
+        <w:t>Meijers</w:t>
+      </w:r>
+      <w:proofErr w:type="spellEnd"/>
+      <w:r>
+        <w:t>, M. (2014). A Voronoi-based approach to generating depth-contours for hydrographic charts. Marine Geodesy, 37(2):145–166. doi:</w:t>
+      </w:r>
+      <w:hyperlink r:id="rId9" w:history="1">
+        <w:r>
+          <w:rPr>
+            <w:rStyle w:val="Hyperlink"/>
+            <w:sz w:val="20"/>
+          </w:rPr>
+          <w:t>10.1080/01490419.2014.902882</w:t>
+        </w:r>
+      </w:hyperlink>
+    </w:p>
+    <w:p>
+      <w:pPr>
+        <w:pStyle w:val="Abstracttext"/>
+      </w:pPr>
+      <w:r>
+        <w:t xml:space="preserve">van </w:t>
+      </w:r>
+      <w:proofErr w:type="spellStart"/>
+      <w:r>
+        <w:t>Kreveld</w:t>
+      </w:r>
+      <w:proofErr w:type="spellEnd"/>
+      <w:r>
+        <w:t>, M. (1996). Efficient methods for isoline extraction from a TIN. International journal of geographical information systems, 10(5):523–540. doi:</w:t>
+      </w:r>
+      <w:hyperlink r:id="rId10" w:history="1">
+        <w:r>
+          <w:rPr>
+            <w:rStyle w:val="Hyperlink"/>
+            <w:sz w:val="20"/>
+          </w:rPr>
+          <w:t>10.1080/02693799608902095</w:t>
+        </w:r>
+      </w:hyperlink>
+    </w:p>
+    <w:p>
+      <w:pPr>
+        <w:pStyle w:val="Abstracttext"/>
+      </w:pPr>
+      <w:proofErr w:type="spellStart"/>
+      <w:r>
+        <w:t>Guilbert</w:t>
+      </w:r>
+      <w:proofErr w:type="spellEnd"/>
+      <w:r>
+        <w:t xml:space="preserve">, E. (2012). Multi-level representation of terrain features on a contour map. </w:t>
+      </w:r>
+      <w:proofErr w:type="spellStart"/>
+      <w:r>
+        <w:t>GeoInformatica</w:t>
+      </w:r>
+      <w:proofErr w:type="spellEnd"/>
+      <w:r>
+        <w:t>, 17(2):301–324. doi:</w:t>
+      </w:r>
+      <w:hyperlink r:id="rId11" w:history="1">
+        <w:r>
+          <w:rPr>
+            <w:rStyle w:val="Hyperlink"/>
+            <w:sz w:val="20"/>
+          </w:rPr>
+          <w:t>10.1007/s10707-012-0153-z</w:t>
+        </w:r>
+      </w:hyperlink>
+    </w:p>
+    <w:p>
+      <w:pPr>
+        <w:pStyle w:val="Abstracttext"/>
         <w:rPr>
           <w:noProof/>
-          <w:lang w:val="it-IT" w:eastAsia="it-IT"/>
+        </w:rPr>
+      </w:pPr>
+      <w:r>
+        <w:t>Van Opstal, W. (2020), Automatic isobath generalisation for navigational charts. Master's thesis, Geomatics. Delft University of Technology, pp. 145.</w:t>
+      </w:r>
+      <w:r>
+        <w:rPr>
+          <w:noProof/>
+        </w:rPr>
+        <w:t xml:space="preserve"> </w:t>
+      </w:r>
+    </w:p>
+    <w:p>
+      <w:pPr>
+        <w:pStyle w:val="Abstracttext"/>
+      </w:pPr>
+      <w:r>
+        <w:rPr>
+          <w:noProof/>
         </w:rPr>
         <w:lastRenderedPageBreak/>
         <w:drawing>
-          <wp:inline distT="0" distB="0" distL="0" distR="0" wp14:anchorId="6325C759" wp14:editId="3B5D915A">
-            <wp:extent cx="2930525" cy="631825"/>
+          <wp:inline distT="0" distB="0" distL="0" distR="0" wp14:anchorId="34B1FA6A" wp14:editId="38AB82F9">
+            <wp:extent cx="3990924" cy="4104168"/>
             <wp:effectExtent l="0" t="0" r="0" b="0"/>
-            <wp:docPr id="5" name="Bild 2" descr="Welcome to the International Cartographic Association"/>
+            <wp:docPr id="2" name="Picture 2"/>
             <wp:cNvGraphicFramePr>
               <a:graphicFrameLocks xmlns:a="http://schemas.openxmlformats.org/drawingml/2006/main" noChangeAspect="1"/>
             </wp:cNvGraphicFramePr>
@@ -562,36 +621,29 @@
               <a:graphicData uri="http://schemas.openxmlformats.org/drawingml/2006/picture">
                 <pic:pic xmlns:pic="http://schemas.openxmlformats.org/drawingml/2006/picture">
                   <pic:nvPicPr>
-                    <pic:cNvPr id="0" name="Picture 2" descr="Welcome to the International Cartographic Association"/>
-                    <pic:cNvPicPr>
-                      <a:picLocks noChangeAspect="1" noChangeArrowheads="1"/>
-                    </pic:cNvPicPr>
+                    <pic:cNvPr id="2" name="trg_generation.png"/>
+                    <pic:cNvPicPr/>
                   </pic:nvPicPr>
                   <pic:blipFill>
-                    <a:blip r:embed="rId8">
+                    <a:blip r:embed="rId12" cstate="print">
                       <a:extLst>
                         <a:ext uri="{28A0092B-C50C-407E-A947-70E740481C1C}">
                           <a14:useLocalDpi xmlns:a14="http://schemas.microsoft.com/office/drawing/2010/main" val="0"/>
                         </a:ext>
                       </a:extLst>
                     </a:blip>
-                    <a:srcRect/>
                     <a:stretch>
                       <a:fillRect/>
                     </a:stretch>
                   </pic:blipFill>
-                  <pic:spPr bwMode="auto">
+                  <pic:spPr>
                     <a:xfrm>
                       <a:off x="0" y="0"/>
-                      <a:ext cx="2930525" cy="631825"/>
+                      <a:ext cx="3994137" cy="4107473"/>
                     </a:xfrm>
                     <a:prstGeom prst="rect">
                       <a:avLst/>
                     </a:prstGeom>
-                    <a:noFill/>
-                    <a:ln>
-                      <a:noFill/>
-                    </a:ln>
                   </pic:spPr>
                 </pic:pic>
               </a:graphicData>
@@ -606,31 +658,102 @@
         <w:rPr>
           <w:lang w:eastAsia="ja-JP"/>
         </w:rPr>
-      </w:pPr>
-      <w:r>
-        <w:t>Figure 1. Figure placement and numbering: the famous ICA logo.</w:t>
+        <w:sectPr>
+          <w:headerReference w:type="first" r:id="rId13"/>
+          <w:type w:val="continuous"/>
+          <w:pgSz w:w="11907" w:h="16783" w:code="9"/>
+          <w:pgMar w:top="1348" w:right="1134" w:bottom="746" w:left="1134" w:header="567" w:footer="1077" w:gutter="0"/>
+          <w:pgNumType w:start="16"/>
+          <w:cols w:space="357" w:equalWidth="0">
+            <w:col w:w="9621" w:space="357"/>
+          </w:cols>
+          <w:titlePg/>
+          <w:docGrid w:linePitch="245"/>
+        </w:sectPr>
+      </w:pPr>
+      <w:r>
+        <w:t xml:space="preserve">Figure 1. </w:t>
+      </w:r>
+      <w:r>
+        <w:t xml:space="preserve">Geometry of the TRG. Regions are resembled as nodes, overlapping regions form edges. An isobath always follows such a set of </w:t>
+      </w:r>
+      <w:r>
+        <w:rPr>
+          <w:i/>
+          <w:iCs/>
+        </w:rPr>
+        <w:t>edge triangles</w:t>
+      </w:r>
+      <w:r>
+        <w:t>.</w:t>
       </w:r>
     </w:p>
     <w:p>
       <w:pPr>
         <w:pStyle w:val="Abstracttext"/>
-        <w:rPr>
-          <w:lang w:eastAsia="ja-JP"/>
-        </w:rPr>
-      </w:pPr>
-      <w:r>
-        <w:t>Tables and figures may be used. When using tables or figures, captions should be used, left-aligned directly beneath the tables or figures. All captions are to be numbered consecutively, e.g. Figure 1, Table 2, Figure 2.</w:t>
+      </w:pPr>
+      <w:r>
+        <w:rPr>
+          <w:noProof/>
+        </w:rPr>
+        <w:drawing>
+          <wp:inline distT="0" distB="0" distL="0" distR="0" wp14:anchorId="21D4D474" wp14:editId="3285772F">
+            <wp:extent cx="3697683" cy="3902149"/>
+            <wp:effectExtent l="0" t="0" r="0" b="0"/>
+            <wp:docPr id="6" name="Picture 6"/>
+            <wp:cNvGraphicFramePr>
+              <a:graphicFrameLocks xmlns:a="http://schemas.openxmlformats.org/drawingml/2006/main" noChangeAspect="1"/>
+            </wp:cNvGraphicFramePr>
+            <a:graphic xmlns:a="http://schemas.openxmlformats.org/drawingml/2006/main">
+              <a:graphicData uri="http://schemas.openxmlformats.org/drawingml/2006/picture">
+                <pic:pic xmlns:pic="http://schemas.openxmlformats.org/drawingml/2006/picture">
+                  <pic:nvPicPr>
+                    <pic:cNvPr id="6" name="trg_example.png"/>
+                    <pic:cNvPicPr/>
+                  </pic:nvPicPr>
+                  <pic:blipFill>
+                    <a:blip r:embed="rId14" cstate="print">
+                      <a:extLst>
+                        <a:ext uri="{28A0092B-C50C-407E-A947-70E740481C1C}">
+                          <a14:useLocalDpi xmlns:a14="http://schemas.microsoft.com/office/drawing/2010/main" val="0"/>
+                        </a:ext>
+                      </a:extLst>
+                    </a:blip>
+                    <a:stretch>
+                      <a:fillRect/>
+                    </a:stretch>
+                  </pic:blipFill>
+                  <pic:spPr>
+                    <a:xfrm>
+                      <a:off x="0" y="0"/>
+                      <a:ext cx="3703107" cy="3907873"/>
+                    </a:xfrm>
+                    <a:prstGeom prst="rect">
+                      <a:avLst/>
+                    </a:prstGeom>
+                  </pic:spPr>
+                </pic:pic>
+              </a:graphicData>
+            </a:graphic>
+          </wp:inline>
+        </w:drawing>
       </w:r>
     </w:p>
     <w:p>
       <w:pPr>
         <w:pStyle w:val="Abstracttext"/>
-        <w:rPr>
-          <w:lang w:eastAsia="ja-JP"/>
-        </w:rPr>
-      </w:pPr>
-      <w:r>
-        <w:t>The Abstracts of the International Cartographic Association (Abstracts of the ICA) are the conference series that publishes abstracts accepted for conferences and workshops organized by the ICA. The abstracts undergo an abstract-based review by the programme committee. The Abstracts of the ICA are open-access publications; they are published under the Creative Commons Attribution 4.0 License and the authors retain the copyright.</w:t>
+      </w:pPr>
+      <w:r>
+        <w:t xml:space="preserve">Figure </w:t>
+      </w:r>
+      <w:r>
+        <w:t>2</w:t>
+      </w:r>
+      <w:r>
+        <w:t xml:space="preserve">. </w:t>
+      </w:r>
+      <w:r>
+        <w:t>TRG example, visualising overlapping triangle regions (a), edge triangles with their isobaths (b), inter-contour graph based on adjacency (c) and IHO depth information in the form of both isobaths and depth areas (d).</w:t>
       </w:r>
     </w:p>
     <w:p>
@@ -638,17 +761,132 @@
         <w:pStyle w:val="Abstracttext"/>
       </w:pPr>
       <w:r>
-        <w:t>Abstracts are intended to present very early or practical work. They provide a platform for artwork, demonstrations, or work of practitioners - work that would otherwise not be very well suited for a description in an extended scientific paper. Still, the publication of the abstract is very valuable both for the authors and for the participants of the meeting. Abstracts are reviewed based on quality and innovativeness, as well as on the practical relevance.</w:t>
+        <w:rPr>
+          <w:noProof/>
+        </w:rPr>
+        <w:lastRenderedPageBreak/>
+        <w:drawing>
+          <wp:inline distT="0" distB="0" distL="0" distR="0" wp14:anchorId="604CE959" wp14:editId="7640A4F4">
+            <wp:extent cx="4024934" cy="3147238"/>
+            <wp:effectExtent l="0" t="0" r="1270" b="2540"/>
+            <wp:docPr id="9" name="Picture 9"/>
+            <wp:cNvGraphicFramePr>
+              <a:graphicFrameLocks xmlns:a="http://schemas.openxmlformats.org/drawingml/2006/main" noChangeAspect="1"/>
+            </wp:cNvGraphicFramePr>
+            <a:graphic xmlns:a="http://schemas.openxmlformats.org/drawingml/2006/main">
+              <a:graphicData uri="http://schemas.openxmlformats.org/drawingml/2006/picture">
+                <pic:pic xmlns:pic="http://schemas.openxmlformats.org/drawingml/2006/picture">
+                  <pic:nvPicPr>
+                    <pic:cNvPr id="9" name="generalisation_process.png"/>
+                    <pic:cNvPicPr/>
+                  </pic:nvPicPr>
+                  <pic:blipFill>
+                    <a:blip r:embed="rId15" cstate="print">
+                      <a:extLst>
+                        <a:ext uri="{28A0092B-C50C-407E-A947-70E740481C1C}">
+                          <a14:useLocalDpi xmlns:a14="http://schemas.microsoft.com/office/drawing/2010/main" val="0"/>
+                        </a:ext>
+                      </a:extLst>
+                    </a:blip>
+                    <a:stretch>
+                      <a:fillRect/>
+                    </a:stretch>
+                  </pic:blipFill>
+                  <pic:spPr>
+                    <a:xfrm>
+                      <a:off x="0" y="0"/>
+                      <a:ext cx="4027512" cy="3149254"/>
+                    </a:xfrm>
+                    <a:prstGeom prst="rect">
+                      <a:avLst/>
+                    </a:prstGeom>
+                  </pic:spPr>
+                </pic:pic>
+              </a:graphicData>
+            </a:graphic>
+          </wp:inline>
+        </w:drawing>
       </w:r>
     </w:p>
     <w:p>
       <w:pPr>
         <w:pStyle w:val="Abstracttext"/>
+      </w:pPr>
+      <w:r>
+        <w:t xml:space="preserve">Figure </w:t>
+      </w:r>
+      <w:r>
+        <w:t>3</w:t>
+      </w:r>
+      <w:r>
+        <w:t xml:space="preserve">. </w:t>
+      </w:r>
+      <w:r>
+        <w:t>Generalisation process</w:t>
+      </w:r>
+      <w:r>
+        <w:t xml:space="preserve"> and conceptual surface.</w:t>
+      </w:r>
+    </w:p>
+    <w:p>
+      <w:pPr>
+        <w:pStyle w:val="Abstracttext"/>
+      </w:pPr>
+      <w:r>
+        <w:rPr>
+          <w:noProof/>
+        </w:rPr>
+        <w:drawing>
+          <wp:inline distT="0" distB="0" distL="0" distR="0" wp14:anchorId="4487B41E" wp14:editId="32FDA784">
+            <wp:extent cx="6109335" cy="3372485"/>
+            <wp:effectExtent l="0" t="0" r="0" b="5715"/>
+            <wp:docPr id="12" name="Picture 12"/>
+            <wp:cNvGraphicFramePr>
+              <a:graphicFrameLocks xmlns:a="http://schemas.openxmlformats.org/drawingml/2006/main" noChangeAspect="1"/>
+            </wp:cNvGraphicFramePr>
+            <a:graphic xmlns:a="http://schemas.openxmlformats.org/drawingml/2006/main">
+              <a:graphicData uri="http://schemas.openxmlformats.org/drawingml/2006/picture">
+                <pic:pic xmlns:pic="http://schemas.openxmlformats.org/drawingml/2006/picture">
+                  <pic:nvPicPr>
+                    <pic:cNvPr id="12" name="vertical_differences.png"/>
+                    <pic:cNvPicPr/>
+                  </pic:nvPicPr>
+                  <pic:blipFill>
+                    <a:blip r:embed="rId16">
+                      <a:extLst>
+                        <a:ext uri="{28A0092B-C50C-407E-A947-70E740481C1C}">
+                          <a14:useLocalDpi xmlns:a14="http://schemas.microsoft.com/office/drawing/2010/main" val="0"/>
+                        </a:ext>
+                      </a:extLst>
+                    </a:blip>
+                    <a:stretch>
+                      <a:fillRect/>
+                    </a:stretch>
+                  </pic:blipFill>
+                  <pic:spPr>
+                    <a:xfrm>
+                      <a:off x="0" y="0"/>
+                      <a:ext cx="6109335" cy="3372485"/>
+                    </a:xfrm>
+                    <a:prstGeom prst="rect">
+                      <a:avLst/>
+                    </a:prstGeom>
+                  </pic:spPr>
+                </pic:pic>
+              </a:graphicData>
+            </a:graphic>
+          </wp:inline>
+        </w:drawing>
+      </w:r>
+    </w:p>
+    <w:p>
+      <w:pPr>
+        <w:pStyle w:val="Abstracttext"/>
         <w:rPr>
           <w:lang w:eastAsia="ja-JP"/>
         </w:rPr>
         <w:sectPr>
-          <w:headerReference w:type="first" r:id="rId9"/>
+          <w:headerReference w:type="first" r:id="rId17"/>
           <w:type w:val="continuous"/>
           <w:pgSz w:w="11907" w:h="16783" w:code="9"/>
           <w:pgMar w:top="1418" w:right="1134" w:bottom="851" w:left="1134" w:header="567" w:footer="1077" w:gutter="0"/>
@@ -660,26 +898,220 @@
           <w:docGrid w:linePitch="245"/>
         </w:sectPr>
       </w:pPr>
+      <w:r>
+        <w:t xml:space="preserve">Figure </w:t>
+      </w:r>
+      <w:r>
+        <w:t>4</w:t>
+      </w:r>
+      <w:r>
+        <w:t xml:space="preserve">. </w:t>
+      </w:r>
+      <w:r>
+        <w:t xml:space="preserve">The vertical shift in each vertex after generalisation. Note that generalisation is only applied around isobaths (only </w:t>
+      </w:r>
+      <w:proofErr w:type="gramStart"/>
+      <w:r>
+        <w:t>there</w:t>
+      </w:r>
+      <w:proofErr w:type="gramEnd"/>
+      <w:r>
+        <w:t xml:space="preserve"> conflicts are possible), and more extreme generalisation took place where conflicts were significant (steep, narrow or erratic).</w:t>
+      </w:r>
     </w:p>
     <w:p>
       <w:pPr>
         <w:pStyle w:val="Abstracttext"/>
-        <w:rPr>
-          <w:lang w:val="en-US" w:eastAsia="ja-JP"/>
-        </w:rPr>
       </w:pPr>
     </w:p>
     <w:p>
       <w:pPr>
         <w:pStyle w:val="Abstracttext"/>
+      </w:pPr>
+      <w:r>
+        <w:rPr>
+          <w:noProof/>
+        </w:rPr>
+        <w:lastRenderedPageBreak/>
+        <w:drawing>
+          <wp:inline distT="0" distB="0" distL="0" distR="0" wp14:anchorId="3EBD84EB" wp14:editId="213962D3">
+            <wp:extent cx="6109335" cy="2222500"/>
+            <wp:effectExtent l="0" t="0" r="0" b="0"/>
+            <wp:docPr id="15" name="Picture 15"/>
+            <wp:cNvGraphicFramePr>
+              <a:graphicFrameLocks xmlns:a="http://schemas.openxmlformats.org/drawingml/2006/main" noChangeAspect="1"/>
+            </wp:cNvGraphicFramePr>
+            <a:graphic xmlns:a="http://schemas.openxmlformats.org/drawingml/2006/main">
+              <a:graphicData uri="http://schemas.openxmlformats.org/drawingml/2006/picture">
+                <pic:pic xmlns:pic="http://schemas.openxmlformats.org/drawingml/2006/picture">
+                  <pic:nvPicPr>
+                    <pic:cNvPr id="15" name="margate_tin_trg.png"/>
+                    <pic:cNvPicPr/>
+                  </pic:nvPicPr>
+                  <pic:blipFill>
+                    <a:blip r:embed="rId18" cstate="print">
+                      <a:extLst>
+                        <a:ext uri="{28A0092B-C50C-407E-A947-70E740481C1C}">
+                          <a14:useLocalDpi xmlns:a14="http://schemas.microsoft.com/office/drawing/2010/main" val="0"/>
+                        </a:ext>
+                      </a:extLst>
+                    </a:blip>
+                    <a:stretch>
+                      <a:fillRect/>
+                    </a:stretch>
+                  </pic:blipFill>
+                  <pic:spPr>
+                    <a:xfrm>
+                      <a:off x="0" y="0"/>
+                      <a:ext cx="6109335" cy="2222500"/>
+                    </a:xfrm>
+                    <a:prstGeom prst="rect">
+                      <a:avLst/>
+                    </a:prstGeom>
+                  </pic:spPr>
+                </pic:pic>
+              </a:graphicData>
+            </a:graphic>
+          </wp:inline>
+        </w:drawing>
+      </w:r>
+    </w:p>
+    <w:p>
+      <w:pPr>
+        <w:pStyle w:val="Abstracttext"/>
+      </w:pPr>
+      <w:r>
+        <w:t xml:space="preserve">Figure </w:t>
+      </w:r>
+      <w:r>
+        <w:t>5</w:t>
+      </w:r>
+      <w:r>
+        <w:t xml:space="preserve">. </w:t>
+      </w:r>
+      <w:r>
+        <w:t>Originally extracted isobaths from TIN (grey) and the generalised isobaths for a scale of 1:100k (black).</w:t>
+      </w:r>
+    </w:p>
+    <w:p>
+      <w:pPr>
+        <w:pStyle w:val="Abstracttext"/>
+      </w:pPr>
+      <w:r>
+        <w:rPr>
+          <w:noProof/>
+        </w:rPr>
+        <w:drawing>
+          <wp:inline distT="0" distB="0" distL="0" distR="0" wp14:anchorId="77778600" wp14:editId="7E403E46">
+            <wp:extent cx="6109335" cy="2343785"/>
+            <wp:effectExtent l="0" t="0" r="0" b="5715"/>
+            <wp:docPr id="18" name="Picture 18"/>
+            <wp:cNvGraphicFramePr>
+              <a:graphicFrameLocks xmlns:a="http://schemas.openxmlformats.org/drawingml/2006/main" noChangeAspect="1"/>
+            </wp:cNvGraphicFramePr>
+            <a:graphic xmlns:a="http://schemas.openxmlformats.org/drawingml/2006/main">
+              <a:graphicData uri="http://schemas.openxmlformats.org/drawingml/2006/picture">
+                <pic:pic xmlns:pic="http://schemas.openxmlformats.org/drawingml/2006/picture">
+                  <pic:nvPicPr>
+                    <pic:cNvPr id="18" name="margate_comparison.png"/>
+                    <pic:cNvPicPr/>
+                  </pic:nvPicPr>
+                  <pic:blipFill>
+                    <a:blip r:embed="rId19" cstate="print">
+                      <a:extLst>
+                        <a:ext uri="{28A0092B-C50C-407E-A947-70E740481C1C}">
+                          <a14:useLocalDpi xmlns:a14="http://schemas.microsoft.com/office/drawing/2010/main" val="0"/>
+                        </a:ext>
+                      </a:extLst>
+                    </a:blip>
+                    <a:stretch>
+                      <a:fillRect/>
+                    </a:stretch>
+                  </pic:blipFill>
+                  <pic:spPr>
+                    <a:xfrm>
+                      <a:off x="0" y="0"/>
+                      <a:ext cx="6109335" cy="2343785"/>
+                    </a:xfrm>
+                    <a:prstGeom prst="rect">
+                      <a:avLst/>
+                    </a:prstGeom>
+                  </pic:spPr>
+                </pic:pic>
+              </a:graphicData>
+            </a:graphic>
+          </wp:inline>
+        </w:drawing>
+      </w:r>
+    </w:p>
+    <w:p>
+      <w:pPr>
+        <w:pStyle w:val="Abstracttext"/>
+      </w:pPr>
+      <w:r>
+        <w:t xml:space="preserve">Figure </w:t>
+      </w:r>
+      <w:r>
+        <w:t>6</w:t>
+      </w:r>
+      <w:r>
+        <w:t xml:space="preserve">. </w:t>
+      </w:r>
+      <w:r>
+        <w:t>Comparison between non-local and local (targeted) generalisation. In our new approach with conflict isolation and local operators we maintain more of the actual morphology (increased navigable areas), while still yielding a finely legible chart.</w:t>
+      </w:r>
+    </w:p>
+    <w:p>
+      <w:pPr>
+        <w:pStyle w:val="Abstracttext"/>
+        <w:rPr>
+          <w:lang w:eastAsia="ja-JP"/>
+        </w:rPr>
+        <w:sectPr>
+          <w:headerReference w:type="first" r:id="rId20"/>
+          <w:type w:val="continuous"/>
+          <w:pgSz w:w="11907" w:h="16783" w:code="9"/>
+          <w:pgMar w:top="1418" w:right="1134" w:bottom="851" w:left="1134" w:header="567" w:footer="1077" w:gutter="0"/>
+          <w:pgNumType w:start="16"/>
+          <w:cols w:space="357" w:equalWidth="0">
+            <w:col w:w="9621" w:space="357"/>
+          </w:cols>
+          <w:titlePg/>
+          <w:docGrid w:linePitch="245"/>
+        </w:sectPr>
+      </w:pPr>
+    </w:p>
+    <w:p>
+      <w:pPr>
+        <w:pStyle w:val="Abstracttext"/>
+        <w:rPr>
+          <w:lang w:eastAsia="ja-JP"/>
+        </w:rPr>
+        <w:sectPr>
+          <w:headerReference w:type="first" r:id="rId21"/>
+          <w:type w:val="continuous"/>
+          <w:pgSz w:w="11907" w:h="16783" w:code="9"/>
+          <w:pgMar w:top="1418" w:right="1134" w:bottom="851" w:left="1134" w:header="567" w:footer="1077" w:gutter="0"/>
+          <w:pgNumType w:start="16"/>
+          <w:cols w:space="357" w:equalWidth="0">
+            <w:col w:w="9621" w:space="357"/>
+          </w:cols>
+          <w:titlePg/>
+          <w:docGrid w:linePitch="245"/>
+        </w:sectPr>
+      </w:pPr>
+    </w:p>
+    <w:p>
+      <w:pPr>
+        <w:pStyle w:val="Abstracttext"/>
         <w:rPr>
           <w:lang w:val="en-US" w:eastAsia="ja-JP"/>
         </w:rPr>
       </w:pPr>
     </w:p>
     <w:sectPr>
-      <w:headerReference w:type="default" r:id="rId10"/>
-      <w:headerReference w:type="first" r:id="rId11"/>
+      <w:headerReference w:type="default" r:id="rId22"/>
+      <w:headerReference w:type="first" r:id="rId23"/>
       <w:type w:val="continuous"/>
       <w:pgSz w:w="11907" w:h="16783" w:code="9"/>
       <w:pgMar w:top="1418" w:right="1134" w:bottom="1418" w:left="1134" w:header="567" w:footer="1077" w:gutter="0"/>
@@ -805,6 +1237,210 @@
 <w:hdr xmlns:wpc="http://schemas.microsoft.com/office/word/2010/wordprocessingCanvas" xmlns:cx="http://schemas.microsoft.com/office/drawing/2014/chartex" xmlns:cx1="http://schemas.microsoft.com/office/drawing/2015/9/8/chartex" xmlns:cx2="http://schemas.microsoft.com/office/drawing/2015/10/21/chartex" xmlns:cx3="http://schemas.microsoft.com/office/drawing/2016/5/9/chartex" xmlns:cx4="http://schemas.microsoft.com/office/drawing/2016/5/10/chartex" xmlns:cx5="http://schemas.microsoft.com/office/drawing/2016/5/11/chartex" xmlns:cx6="http://schemas.microsoft.com/office/drawing/2016/5/12/chartex" xmlns:cx7="http://schemas.microsoft.com/office/drawing/2016/5/13/chartex" xmlns:cx8="http://schemas.microsoft.com/office/drawing/2016/5/14/chartex" xmlns:mc="http://schemas.openxmlformats.org/markup-compatibility/2006" xmlns:aink="http://schemas.microsoft.com/office/drawing/2016/ink" xmlns:am3d="http://schemas.microsoft.com/office/drawing/2017/model3d" xmlns:o="urn:schemas-microsoft-com:office:office" xmlns:r="http://schemas.openxmlformats.org/officeDocument/2006/relationships" xmlns:m="http://schemas.openxmlformats.org/officeDocument/2006/math" xmlns:v="urn:schemas-microsoft-com:vml" xmlns:wp14="http://schemas.microsoft.com/office/word/2010/wordprocessingDrawing" xmlns:wp="http://schemas.openxmlformats.org/drawingml/2006/wordprocessingDrawing" xmlns:w10="urn:schemas-microsoft-com:office:word" xmlns:w="http://schemas.openxmlformats.org/wordprocessingml/2006/main" xmlns:w14="http://schemas.microsoft.com/office/word/2010/wordml" xmlns:w15="http://schemas.microsoft.com/office/word/2012/wordml" xmlns:w16cex="http://schemas.microsoft.com/office/word/2018/wordml/cex" xmlns:w16cid="http://schemas.microsoft.com/office/word/2016/wordml/cid" xmlns:w16="http://schemas.microsoft.com/office/word/2018/wordml" xmlns:w16se="http://schemas.microsoft.com/office/word/2015/wordml/symex" xmlns:wpg="http://schemas.microsoft.com/office/word/2010/wordprocessingGroup" xmlns:wpi="http://schemas.microsoft.com/office/word/2010/wordprocessingInk" xmlns:wne="http://schemas.microsoft.com/office/word/2006/wordml" xmlns:wps="http://schemas.microsoft.com/office/word/2010/wordprocessingShape" mc:Ignorable="w14 w15 w16se w16cid w16 w16cex wp14">
   <w:p>
     <w:pPr>
+      <w:pStyle w:val="Header"/>
+      <w:pBdr>
+        <w:bottom w:val="single" w:sz="6" w:space="1" w:color="auto"/>
+      </w:pBdr>
+      <w:jc w:val="left"/>
+    </w:pPr>
+    <w:r>
+      <w:rPr>
+        <w:noProof/>
+        <w:lang w:val="it-IT" w:eastAsia="it-IT"/>
+      </w:rPr>
+      <w:drawing>
+        <wp:inline distT="0" distB="0" distL="0" distR="0" wp14:anchorId="198C8C9D" wp14:editId="3FFB1DDB">
+          <wp:extent cx="1989455" cy="432435"/>
+          <wp:effectExtent l="0" t="0" r="0" b="0"/>
+          <wp:docPr id="11" name="Bild 1" descr="Welcome to the International Cartographic Association"/>
+          <wp:cNvGraphicFramePr>
+            <a:graphicFrameLocks xmlns:a="http://schemas.openxmlformats.org/drawingml/2006/main" noChangeAspect="1"/>
+          </wp:cNvGraphicFramePr>
+          <a:graphic xmlns:a="http://schemas.openxmlformats.org/drawingml/2006/main">
+            <a:graphicData uri="http://schemas.openxmlformats.org/drawingml/2006/picture">
+              <pic:pic xmlns:pic="http://schemas.openxmlformats.org/drawingml/2006/picture">
+                <pic:nvPicPr>
+                  <pic:cNvPr id="0" name="Picture 1" descr="Welcome to the International Cartographic Association"/>
+                  <pic:cNvPicPr>
+                    <a:picLocks noChangeAspect="1" noChangeArrowheads="1"/>
+                  </pic:cNvPicPr>
+                </pic:nvPicPr>
+                <pic:blipFill>
+                  <a:blip r:embed="rId1">
+                    <a:extLst>
+                      <a:ext uri="{28A0092B-C50C-407E-A947-70E740481C1C}">
+                        <a14:useLocalDpi xmlns:a14="http://schemas.microsoft.com/office/drawing/2010/main" val="0"/>
+                      </a:ext>
+                    </a:extLst>
+                  </a:blip>
+                  <a:srcRect/>
+                  <a:stretch>
+                    <a:fillRect/>
+                  </a:stretch>
+                </pic:blipFill>
+                <pic:spPr bwMode="auto">
+                  <a:xfrm>
+                    <a:off x="0" y="0"/>
+                    <a:ext cx="1989455" cy="432435"/>
+                  </a:xfrm>
+                  <a:prstGeom prst="rect">
+                    <a:avLst/>
+                  </a:prstGeom>
+                  <a:noFill/>
+                  <a:ln>
+                    <a:noFill/>
+                  </a:ln>
+                </pic:spPr>
+              </pic:pic>
+            </a:graphicData>
+          </a:graphic>
+        </wp:inline>
+      </w:drawing>
+    </w:r>
+  </w:p>
+</w:hdr>
+</file>
+
+<file path=word/header3.xml><?xml version="1.0" encoding="utf-8"?>
+<w:hdr xmlns:wpc="http://schemas.microsoft.com/office/word/2010/wordprocessingCanvas" xmlns:cx="http://schemas.microsoft.com/office/drawing/2014/chartex" xmlns:cx1="http://schemas.microsoft.com/office/drawing/2015/9/8/chartex" xmlns:cx2="http://schemas.microsoft.com/office/drawing/2015/10/21/chartex" xmlns:cx3="http://schemas.microsoft.com/office/drawing/2016/5/9/chartex" xmlns:cx4="http://schemas.microsoft.com/office/drawing/2016/5/10/chartex" xmlns:cx5="http://schemas.microsoft.com/office/drawing/2016/5/11/chartex" xmlns:cx6="http://schemas.microsoft.com/office/drawing/2016/5/12/chartex" xmlns:cx7="http://schemas.microsoft.com/office/drawing/2016/5/13/chartex" xmlns:cx8="http://schemas.microsoft.com/office/drawing/2016/5/14/chartex" xmlns:mc="http://schemas.openxmlformats.org/markup-compatibility/2006" xmlns:aink="http://schemas.microsoft.com/office/drawing/2016/ink" xmlns:am3d="http://schemas.microsoft.com/office/drawing/2017/model3d" xmlns:o="urn:schemas-microsoft-com:office:office" xmlns:r="http://schemas.openxmlformats.org/officeDocument/2006/relationships" xmlns:m="http://schemas.openxmlformats.org/officeDocument/2006/math" xmlns:v="urn:schemas-microsoft-com:vml" xmlns:wp14="http://schemas.microsoft.com/office/word/2010/wordprocessingDrawing" xmlns:wp="http://schemas.openxmlformats.org/drawingml/2006/wordprocessingDrawing" xmlns:w10="urn:schemas-microsoft-com:office:word" xmlns:w="http://schemas.openxmlformats.org/wordprocessingml/2006/main" xmlns:w14="http://schemas.microsoft.com/office/word/2010/wordml" xmlns:w15="http://schemas.microsoft.com/office/word/2012/wordml" xmlns:w16cex="http://schemas.microsoft.com/office/word/2018/wordml/cex" xmlns:w16cid="http://schemas.microsoft.com/office/word/2016/wordml/cid" xmlns:w16="http://schemas.microsoft.com/office/word/2018/wordml" xmlns:w16se="http://schemas.microsoft.com/office/word/2015/wordml/symex" xmlns:wpg="http://schemas.microsoft.com/office/word/2010/wordprocessingGroup" xmlns:wpi="http://schemas.microsoft.com/office/word/2010/wordprocessingInk" xmlns:wne="http://schemas.microsoft.com/office/word/2006/wordml" xmlns:wps="http://schemas.microsoft.com/office/word/2010/wordprocessingShape" mc:Ignorable="w14 w15 w16se w16cid w16 w16cex wp14">
+  <w:p>
+    <w:pPr>
+      <w:pStyle w:val="Header"/>
+      <w:pBdr>
+        <w:bottom w:val="single" w:sz="6" w:space="1" w:color="auto"/>
+      </w:pBdr>
+      <w:jc w:val="left"/>
+    </w:pPr>
+    <w:r>
+      <w:rPr>
+        <w:noProof/>
+        <w:lang w:val="it-IT" w:eastAsia="it-IT"/>
+      </w:rPr>
+      <w:drawing>
+        <wp:inline distT="0" distB="0" distL="0" distR="0" wp14:anchorId="4777D060" wp14:editId="5A81E0CB">
+          <wp:extent cx="1989455" cy="432435"/>
+          <wp:effectExtent l="0" t="0" r="0" b="0"/>
+          <wp:docPr id="8" name="Bild 1" descr="Welcome to the International Cartographic Association"/>
+          <wp:cNvGraphicFramePr>
+            <a:graphicFrameLocks xmlns:a="http://schemas.openxmlformats.org/drawingml/2006/main" noChangeAspect="1"/>
+          </wp:cNvGraphicFramePr>
+          <a:graphic xmlns:a="http://schemas.openxmlformats.org/drawingml/2006/main">
+            <a:graphicData uri="http://schemas.openxmlformats.org/drawingml/2006/picture">
+              <pic:pic xmlns:pic="http://schemas.openxmlformats.org/drawingml/2006/picture">
+                <pic:nvPicPr>
+                  <pic:cNvPr id="0" name="Picture 1" descr="Welcome to the International Cartographic Association"/>
+                  <pic:cNvPicPr>
+                    <a:picLocks noChangeAspect="1" noChangeArrowheads="1"/>
+                  </pic:cNvPicPr>
+                </pic:nvPicPr>
+                <pic:blipFill>
+                  <a:blip r:embed="rId1">
+                    <a:extLst>
+                      <a:ext uri="{28A0092B-C50C-407E-A947-70E740481C1C}">
+                        <a14:useLocalDpi xmlns:a14="http://schemas.microsoft.com/office/drawing/2010/main" val="0"/>
+                      </a:ext>
+                    </a:extLst>
+                  </a:blip>
+                  <a:srcRect/>
+                  <a:stretch>
+                    <a:fillRect/>
+                  </a:stretch>
+                </pic:blipFill>
+                <pic:spPr bwMode="auto">
+                  <a:xfrm>
+                    <a:off x="0" y="0"/>
+                    <a:ext cx="1989455" cy="432435"/>
+                  </a:xfrm>
+                  <a:prstGeom prst="rect">
+                    <a:avLst/>
+                  </a:prstGeom>
+                  <a:noFill/>
+                  <a:ln>
+                    <a:noFill/>
+                  </a:ln>
+                </pic:spPr>
+              </pic:pic>
+            </a:graphicData>
+          </a:graphic>
+        </wp:inline>
+      </w:drawing>
+    </w:r>
+  </w:p>
+</w:hdr>
+</file>
+
+<file path=word/header4.xml><?xml version="1.0" encoding="utf-8"?>
+<w:hdr xmlns:wpc="http://schemas.microsoft.com/office/word/2010/wordprocessingCanvas" xmlns:cx="http://schemas.microsoft.com/office/drawing/2014/chartex" xmlns:cx1="http://schemas.microsoft.com/office/drawing/2015/9/8/chartex" xmlns:cx2="http://schemas.microsoft.com/office/drawing/2015/10/21/chartex" xmlns:cx3="http://schemas.microsoft.com/office/drawing/2016/5/9/chartex" xmlns:cx4="http://schemas.microsoft.com/office/drawing/2016/5/10/chartex" xmlns:cx5="http://schemas.microsoft.com/office/drawing/2016/5/11/chartex" xmlns:cx6="http://schemas.microsoft.com/office/drawing/2016/5/12/chartex" xmlns:cx7="http://schemas.microsoft.com/office/drawing/2016/5/13/chartex" xmlns:cx8="http://schemas.microsoft.com/office/drawing/2016/5/14/chartex" xmlns:mc="http://schemas.openxmlformats.org/markup-compatibility/2006" xmlns:aink="http://schemas.microsoft.com/office/drawing/2016/ink" xmlns:am3d="http://schemas.microsoft.com/office/drawing/2017/model3d" xmlns:o="urn:schemas-microsoft-com:office:office" xmlns:r="http://schemas.openxmlformats.org/officeDocument/2006/relationships" xmlns:m="http://schemas.openxmlformats.org/officeDocument/2006/math" xmlns:v="urn:schemas-microsoft-com:vml" xmlns:wp14="http://schemas.microsoft.com/office/word/2010/wordprocessingDrawing" xmlns:wp="http://schemas.openxmlformats.org/drawingml/2006/wordprocessingDrawing" xmlns:w10="urn:schemas-microsoft-com:office:word" xmlns:w="http://schemas.openxmlformats.org/wordprocessingml/2006/main" xmlns:w14="http://schemas.microsoft.com/office/word/2010/wordml" xmlns:w15="http://schemas.microsoft.com/office/word/2012/wordml" xmlns:w16cex="http://schemas.microsoft.com/office/word/2018/wordml/cex" xmlns:w16cid="http://schemas.microsoft.com/office/word/2016/wordml/cid" xmlns:w16="http://schemas.microsoft.com/office/word/2018/wordml" xmlns:w16se="http://schemas.microsoft.com/office/word/2015/wordml/symex" xmlns:wpg="http://schemas.microsoft.com/office/word/2010/wordprocessingGroup" xmlns:wpi="http://schemas.microsoft.com/office/word/2010/wordprocessingInk" xmlns:wne="http://schemas.microsoft.com/office/word/2006/wordml" xmlns:wps="http://schemas.microsoft.com/office/word/2010/wordprocessingShape" mc:Ignorable="w14 w15 w16se w16cid w16 w16cex wp14">
+  <w:p>
+    <w:pPr>
+      <w:pStyle w:val="Header"/>
+      <w:pBdr>
+        <w:bottom w:val="single" w:sz="6" w:space="1" w:color="auto"/>
+      </w:pBdr>
+      <w:jc w:val="left"/>
+    </w:pPr>
+    <w:r>
+      <w:rPr>
+        <w:noProof/>
+        <w:lang w:val="it-IT" w:eastAsia="it-IT"/>
+      </w:rPr>
+      <w:drawing>
+        <wp:inline distT="0" distB="0" distL="0" distR="0" wp14:anchorId="1E48A707" wp14:editId="643C829F">
+          <wp:extent cx="1989455" cy="432435"/>
+          <wp:effectExtent l="0" t="0" r="0" b="0"/>
+          <wp:docPr id="4" name="Bild 1" descr="Welcome to the International Cartographic Association"/>
+          <wp:cNvGraphicFramePr>
+            <a:graphicFrameLocks xmlns:a="http://schemas.openxmlformats.org/drawingml/2006/main" noChangeAspect="1"/>
+          </wp:cNvGraphicFramePr>
+          <a:graphic xmlns:a="http://schemas.openxmlformats.org/drawingml/2006/main">
+            <a:graphicData uri="http://schemas.openxmlformats.org/drawingml/2006/picture">
+              <pic:pic xmlns:pic="http://schemas.openxmlformats.org/drawingml/2006/picture">
+                <pic:nvPicPr>
+                  <pic:cNvPr id="0" name="Picture 1" descr="Welcome to the International Cartographic Association"/>
+                  <pic:cNvPicPr>
+                    <a:picLocks noChangeAspect="1" noChangeArrowheads="1"/>
+                  </pic:cNvPicPr>
+                </pic:nvPicPr>
+                <pic:blipFill>
+                  <a:blip r:embed="rId1">
+                    <a:extLst>
+                      <a:ext uri="{28A0092B-C50C-407E-A947-70E740481C1C}">
+                        <a14:useLocalDpi xmlns:a14="http://schemas.microsoft.com/office/drawing/2010/main" val="0"/>
+                      </a:ext>
+                    </a:extLst>
+                  </a:blip>
+                  <a:srcRect/>
+                  <a:stretch>
+                    <a:fillRect/>
+                  </a:stretch>
+                </pic:blipFill>
+                <pic:spPr bwMode="auto">
+                  <a:xfrm>
+                    <a:off x="0" y="0"/>
+                    <a:ext cx="1989455" cy="432435"/>
+                  </a:xfrm>
+                  <a:prstGeom prst="rect">
+                    <a:avLst/>
+                  </a:prstGeom>
+                  <a:noFill/>
+                  <a:ln>
+                    <a:noFill/>
+                  </a:ln>
+                </pic:spPr>
+              </pic:pic>
+            </a:graphicData>
+          </a:graphic>
+        </wp:inline>
+      </w:drawing>
+    </w:r>
+  </w:p>
+</w:hdr>
+</file>
+
+<file path=word/header5.xml><?xml version="1.0" encoding="utf-8"?>
+<w:hdr xmlns:wpc="http://schemas.microsoft.com/office/word/2010/wordprocessingCanvas" xmlns:cx="http://schemas.microsoft.com/office/drawing/2014/chartex" xmlns:cx1="http://schemas.microsoft.com/office/drawing/2015/9/8/chartex" xmlns:cx2="http://schemas.microsoft.com/office/drawing/2015/10/21/chartex" xmlns:cx3="http://schemas.microsoft.com/office/drawing/2016/5/9/chartex" xmlns:cx4="http://schemas.microsoft.com/office/drawing/2016/5/10/chartex" xmlns:cx5="http://schemas.microsoft.com/office/drawing/2016/5/11/chartex" xmlns:cx6="http://schemas.microsoft.com/office/drawing/2016/5/12/chartex" xmlns:cx7="http://schemas.microsoft.com/office/drawing/2016/5/13/chartex" xmlns:cx8="http://schemas.microsoft.com/office/drawing/2016/5/14/chartex" xmlns:mc="http://schemas.openxmlformats.org/markup-compatibility/2006" xmlns:aink="http://schemas.microsoft.com/office/drawing/2016/ink" xmlns:am3d="http://schemas.microsoft.com/office/drawing/2017/model3d" xmlns:o="urn:schemas-microsoft-com:office:office" xmlns:r="http://schemas.openxmlformats.org/officeDocument/2006/relationships" xmlns:m="http://schemas.openxmlformats.org/officeDocument/2006/math" xmlns:v="urn:schemas-microsoft-com:vml" xmlns:wp14="http://schemas.microsoft.com/office/word/2010/wordprocessingDrawing" xmlns:wp="http://schemas.openxmlformats.org/drawingml/2006/wordprocessingDrawing" xmlns:w10="urn:schemas-microsoft-com:office:word" xmlns:w="http://schemas.openxmlformats.org/wordprocessingml/2006/main" xmlns:w14="http://schemas.microsoft.com/office/word/2010/wordml" xmlns:w15="http://schemas.microsoft.com/office/word/2012/wordml" xmlns:w16cex="http://schemas.microsoft.com/office/word/2018/wordml/cex" xmlns:w16cid="http://schemas.microsoft.com/office/word/2016/wordml/cid" xmlns:w16="http://schemas.microsoft.com/office/word/2018/wordml" xmlns:w16se="http://schemas.microsoft.com/office/word/2015/wordml/symex" xmlns:wpg="http://schemas.microsoft.com/office/word/2010/wordprocessingGroup" xmlns:wpi="http://schemas.microsoft.com/office/word/2010/wordprocessingInk" xmlns:wne="http://schemas.microsoft.com/office/word/2006/wordml" xmlns:wps="http://schemas.microsoft.com/office/word/2010/wordprocessingShape" mc:Ignorable="w14 w15 w16se w16cid w16 w16cex wp14">
+  <w:p>
+    <w:pPr>
       <w:tabs>
         <w:tab w:val="clear" w:pos="1134"/>
         <w:tab w:val="right" w:pos="9639"/>
@@ -971,7 +1607,7 @@
 </w:hdr>
 </file>
 
-<file path=word/header3.xml><?xml version="1.0" encoding="utf-8"?>
+<file path=word/header6.xml><?xml version="1.0" encoding="utf-8"?>
 <w:hdr xmlns:wpc="http://schemas.microsoft.com/office/word/2010/wordprocessingCanvas" xmlns:cx="http://schemas.microsoft.com/office/drawing/2014/chartex" xmlns:cx1="http://schemas.microsoft.com/office/drawing/2015/9/8/chartex" xmlns:cx2="http://schemas.microsoft.com/office/drawing/2015/10/21/chartex" xmlns:cx3="http://schemas.microsoft.com/office/drawing/2016/5/9/chartex" xmlns:cx4="http://schemas.microsoft.com/office/drawing/2016/5/10/chartex" xmlns:cx5="http://schemas.microsoft.com/office/drawing/2016/5/11/chartex" xmlns:cx6="http://schemas.microsoft.com/office/drawing/2016/5/12/chartex" xmlns:cx7="http://schemas.microsoft.com/office/drawing/2016/5/13/chartex" xmlns:cx8="http://schemas.microsoft.com/office/drawing/2016/5/14/chartex" xmlns:mc="http://schemas.openxmlformats.org/markup-compatibility/2006" xmlns:aink="http://schemas.microsoft.com/office/drawing/2016/ink" xmlns:am3d="http://schemas.microsoft.com/office/drawing/2017/model3d" xmlns:o="urn:schemas-microsoft-com:office:office" xmlns:r="http://schemas.openxmlformats.org/officeDocument/2006/relationships" xmlns:m="http://schemas.openxmlformats.org/officeDocument/2006/math" xmlns:v="urn:schemas-microsoft-com:vml" xmlns:wp14="http://schemas.microsoft.com/office/word/2010/wordprocessingDrawing" xmlns:wp="http://schemas.openxmlformats.org/drawingml/2006/wordprocessingDrawing" xmlns:w10="urn:schemas-microsoft-com:office:word" xmlns:w="http://schemas.openxmlformats.org/wordprocessingml/2006/main" xmlns:w14="http://schemas.microsoft.com/office/word/2010/wordml" xmlns:w15="http://schemas.microsoft.com/office/word/2012/wordml" xmlns:w16cex="http://schemas.microsoft.com/office/word/2018/wordml/cex" xmlns:w16cid="http://schemas.microsoft.com/office/word/2016/wordml/cid" xmlns:w16="http://schemas.microsoft.com/office/word/2018/wordml" xmlns:w16se="http://schemas.microsoft.com/office/word/2015/wordml/symex" xmlns:wpg="http://schemas.microsoft.com/office/word/2010/wordprocessingGroup" xmlns:wpi="http://schemas.microsoft.com/office/word/2010/wordprocessingInk" xmlns:wne="http://schemas.microsoft.com/office/word/2006/wordml" xmlns:wps="http://schemas.microsoft.com/office/word/2010/wordprocessingShape" mc:Ignorable="w14 w15 w16se w16cid w16 w16cex wp14">
   <w:p>
     <w:pPr>
@@ -1051,6 +1687,7 @@
         <w:dstrike w:val="0"/>
         <w:noProof w:val="0"/>
         <w:vanish w:val="0"/>
+        <w:color w:val="000000"/>
         <w:spacing w:val="0"/>
         <w:kern w:val="0"/>
         <w:position w:val="0"/>
@@ -1065,11 +1702,6 @@
           <w14:prstDash w14:val="solid"/>
           <w14:bevel/>
         </w14:textOutline>
-        <w14:textFill>
-          <w14:solidFill>
-            <w14:srgbClr w14:val="000000"/>
-          </w14:solidFill>
-        </w14:textFill>
       </w:rPr>
     </w:lvl>
     <w:lvl w:ilvl="2">
@@ -1096,6 +1728,7 @@
         <w:dstrike w:val="0"/>
         <w:noProof w:val="0"/>
         <w:vanish w:val="0"/>
+        <w:color w:val="000000"/>
         <w:spacing w:val="0"/>
         <w:kern w:val="0"/>
         <w:position w:val="0"/>
@@ -1110,11 +1743,6 @@
           <w14:prstDash w14:val="solid"/>
           <w14:bevel/>
         </w14:textOutline>
-        <w14:textFill>
-          <w14:solidFill>
-            <w14:srgbClr w14:val="000000"/>
-          </w14:solidFill>
-        </w14:textFill>
       </w:rPr>
     </w:lvl>
     <w:lvl w:ilvl="3">
@@ -2055,7 +2683,7 @@
     <w:lsdException w:name="Table Web 2" w:semiHidden="1" w:unhideWhenUsed="1"/>
     <w:lsdException w:name="Table Web 3" w:semiHidden="1" w:unhideWhenUsed="1"/>
     <w:lsdException w:name="Balloon Text" w:semiHidden="1" w:uiPriority="0" w:unhideWhenUsed="1"/>
-    <w:lsdException w:name="Table Grid" w:semiHidden="1" w:uiPriority="59" w:unhideWhenUsed="1"/>
+    <w:lsdException w:name="Table Grid" w:uiPriority="59"/>
     <w:lsdException w:name="Table Theme" w:semiHidden="1" w:unhideWhenUsed="1"/>
     <w:lsdException w:name="Placeholder Text" w:semiHidden="1"/>
     <w:lsdException w:name="No Spacing" w:uiPriority="1" w:qFormat="1"/>
@@ -3464,7 +4092,7 @@
 </file>
 
 <file path=customXml/itemProps1.xml><?xml version="1.0" encoding="utf-8"?>
-<ds:datastoreItem xmlns:ds="http://schemas.openxmlformats.org/officeDocument/2006/customXml" ds:itemID="{56A5EC96-8BD8-2047-AF62-24262682F6AD}">
+<ds:datastoreItem xmlns:ds="http://schemas.openxmlformats.org/officeDocument/2006/customXml" ds:itemID="{E3B1F257-3ADF-A24F-B84C-CDAB0001CA30}">
   <ds:schemaRefs>
     <ds:schemaRef ds:uri="http://schemas.openxmlformats.org/officeDocument/2006/bibliography"/>
   </ds:schemaRefs>

</xml_diff>

<commit_message>
remove temp .docx ??
</commit_message>
<xml_diff>
--- a/ica_isobathgeneralisaton.docx
+++ b/ica_isobathgeneralisaton.docx
@@ -88,8 +88,18 @@
           <w:sz w:val="24"/>
           <w:lang w:val="pt-BR"/>
         </w:rPr>
-        <w:t>Martijn Meijers</w:t>
-      </w:r>
+        <w:t xml:space="preserve">Martijn </w:t>
+      </w:r>
+      <w:proofErr w:type="spellStart"/>
+      <w:r>
+        <w:rPr>
+          <w:b w:val="0"/>
+          <w:sz w:val="24"/>
+          <w:lang w:val="pt-BR"/>
+        </w:rPr>
+        <w:t>Meijers</w:t>
+      </w:r>
+      <w:proofErr w:type="spellEnd"/>
       <w:r>
         <w:rPr>
           <w:b w:val="0"/>
@@ -98,14 +108,34 @@
         </w:rPr>
         <w:t xml:space="preserve">, </w:t>
       </w:r>
+      <w:proofErr w:type="spellStart"/>
       <w:r>
         <w:rPr>
           <w:b w:val="0"/>
           <w:sz w:val="24"/>
           <w:lang w:val="pt-BR"/>
         </w:rPr>
-        <w:t>Ravi Peters</w:t>
-      </w:r>
+        <w:t>Ravi</w:t>
+      </w:r>
+      <w:proofErr w:type="spellEnd"/>
+      <w:r>
+        <w:rPr>
+          <w:b w:val="0"/>
+          <w:sz w:val="24"/>
+          <w:lang w:val="pt-BR"/>
+        </w:rPr>
+        <w:t xml:space="preserve"> </w:t>
+      </w:r>
+      <w:proofErr w:type="spellStart"/>
+      <w:r>
+        <w:rPr>
+          <w:b w:val="0"/>
+          <w:sz w:val="24"/>
+          <w:lang w:val="pt-BR"/>
+        </w:rPr>
+        <w:t>Peters</w:t>
+      </w:r>
+      <w:proofErr w:type="spellEnd"/>
     </w:p>
     <w:p>
       <w:pPr>
@@ -199,7 +229,15 @@
         <w:jc w:val="both"/>
       </w:pPr>
       <w:r>
-        <w:t xml:space="preserve">Navigational charts play a vital role in a ship's safety while navigating the seas, rivers or lakes. With most of the features and obstructions being out of sight -below sea-level - these charts are more critical than e.g. topographic maps. For routing but also positioning, depth information is a key aspect on these charts. This depth information is available in either depth contours, coloured depth areas or individual spot soundings. However with the data originating from accurate but usually erratic survey data, a visualisation of raw data is not sufficient for use in a navigational chart directly. It would not clearly convey the information to a human operator in one sight, and thus this visualisation is in need of generalisation: a simplified and hopefully more useful representation of the same data.  </w:t>
+        <w:t xml:space="preserve">Navigational charts play a vital role in a ship's safety while navigating the seas, rivers or lakes. With most of the features and obstructions being out of sight -below sea-level - these charts are more critical than e.g. topographic maps. For routing but also positioning, depth information is a key aspect on these charts. This depth information is available in either depth contours, coloured depth areas or individual spot soundings. </w:t>
+      </w:r>
+      <w:proofErr w:type="gramStart"/>
+      <w:r>
+        <w:t>However</w:t>
+      </w:r>
+      <w:proofErr w:type="gramEnd"/>
+      <w:r>
+        <w:t xml:space="preserve"> with the data originating from accurate but usually erratic survey data, a visualisation of raw data is not sufficient for use in a navigational chart directly. It would not clearly convey the information to a human operator in one sight, and thus this visualisation is in need of generalisation: a simplified and hopefully more useful representation of the same data.  </w:t>
       </w:r>
       <w:r>
         <w:tab/>
@@ -208,7 +246,15 @@
         <w:br/>
       </w:r>
       <w:r>
-        <w:t>In navigational isobath generalisation four main generalisation constraints can be distinguished: legibility, morphology, functional and topological. Isobaths should always be topological valid and *safe* (hard constraints). Generalised isobaths may never indicate an area being deeper than it was actually measured in the first place, and thus can only be moved to their deeper side. The objective of yielding a legible and useful chart concretely means having smooth and distinguishable lines. Irrelevant details (isolated pits) should be omitted and dangerous obstacles (isolated shoals) can be emphasised. Yielding a legible isobath representation is in constant compromise with the constraint of representing morphology as good as possible. Every operation increasing legibility of the chart leads to a reduced representation of the actual morphology (and with it a reduction of navigable space). This evergoing compromise is what makes navigational isobath generalisation such a complex task. Choices are different for different chart scales, chart purposes and even different areas within each chart (e.g. fairways, anchorages, nature reserves require different amounts and types of generalisation).</w:t>
+        <w:t xml:space="preserve">In navigational isobath generalisation four main generalisation constraints can be distinguished: legibility, morphology, functional and topological. Isobaths should always be topological valid and *safe* (hard constraints). Generalised isobaths may never indicate an area being deeper than it was actually measured in the first place, and thus can only be moved to their deeper side. The objective of yielding a legible and useful chart concretely means having smooth and distinguishable lines. Irrelevant details (isolated pits) should be omitted and dangerous obstacles (isolated shoals) can be emphasised. Yielding a legible isobath representation is in constant compromise with the constraint of representing morphology as good as possible. Every operation increasing legibility of the chart leads to a reduced representation of the actual morphology (and with it a reduction of navigable space). This </w:t>
+      </w:r>
+      <w:proofErr w:type="spellStart"/>
+      <w:r>
+        <w:t>evergoing</w:t>
+      </w:r>
+      <w:proofErr w:type="spellEnd"/>
+      <w:r>
+        <w:t xml:space="preserve"> compromise is what makes navigational isobath generalisation such a complex task. Choices are different for different chart scales, chart purposes and even different areas within each chart (e.g. fairways, anchorages, nature reserves require different amounts and types of generalisation).</w:t>
       </w:r>
     </w:p>
     <w:p>
@@ -223,7 +269,31 @@
         <w:t>specifically</w:t>
       </w:r>
       <w:r>
-        <w:t xml:space="preserve"> for navigational purposes) in two categories. A line-based approach extracts (safe) isobaths first and processes only those. Surface-based approaches generalises an intermediate (navigational) surface and later extract isobaths from the generalised surface. Both approaches have their advantages and disadvantages. State-of-the-art line-based approaches (Guilbert, 2016) intelligently steer operators based on conflicting constraints on the isobath-level. However it needs already safely extracted isobaths as an input, only handles (complex) splines and there is no connection anymore with the underlying survey data. State-of-the-art surface-based approaches (e.g. Peters, 2014) alter a triangulated 2.5D terrain. By moving it only upwards safety is guaranteed and topological errors are minimised through the 2.5D representation. Generalisation is performed through smoothing. It effectively smoothens lines, omits small pits and enlarges dangerous shallows. Since there is a direct link with the survey data these methods can theoretically also account for survey data like accuracy, lineage and spatial distribution. However it lacks a connection with the final cartographic product, there are no means of identifying conflicting constraints on the isobath-level and thus is not able to intelligently steer operators to where they are actually needed. Implication of this defect is that generalisation is applied globally and thus sometimes is applied where it is not needed anymore; effectively giving up some of the navigable space.  </w:t>
+        <w:t xml:space="preserve"> for navigational purposes) in two categories. A line-based approach extracts (safe) isobaths first and processes only those. Surface-based approaches generalises an intermediate (navigational) surface and later extract isobaths from the generalised surface. Both approaches have their advantages and disadvantages. State-of-the-art line-based approaches (</w:t>
+      </w:r>
+      <w:proofErr w:type="spellStart"/>
+      <w:r>
+        <w:t>Guilbert</w:t>
+      </w:r>
+      <w:proofErr w:type="spellEnd"/>
+      <w:r>
+        <w:t xml:space="preserve">, 2016) intelligently steer operators based on conflicting constraints on the isobath-level. </w:t>
+      </w:r>
+      <w:proofErr w:type="gramStart"/>
+      <w:r>
+        <w:t>However</w:t>
+      </w:r>
+      <w:proofErr w:type="gramEnd"/>
+      <w:r>
+        <w:t xml:space="preserve"> it needs already safely extracted isobaths as an input, only handles (complex) splines and there is no connection anymore with the underlying survey data. State-of-the-art surface-based approaches (e.g. Peters, 2014) alter a triangulated 2.5D terrain. By moving it only upwards safety is guaranteed and topological errors are minimised through the 2.5D representation. Generalisation is performed through smoothing. It effectively smoothens lines, omits small pits and enlarges dangerous shallows. Since there is a direct link with the survey data these methods can theoretically also account for survey data like accuracy, lineage and spatial distribution. </w:t>
+      </w:r>
+      <w:proofErr w:type="gramStart"/>
+      <w:r>
+        <w:t>However</w:t>
+      </w:r>
+      <w:proofErr w:type="gramEnd"/>
+      <w:r>
+        <w:t xml:space="preserve"> it lacks a connection with the final cartographic product, there are no means of identifying conflicting constraints on the isobath-level and thus is not able to intelligently steer operators to where they are actually needed. Implication of this defect is that generalisation is applied globally and thus sometimes is applied where it is not needed anymore; effectively giving up some of the navigable space.  </w:t>
       </w:r>
       <w:r>
         <w:tab/>
@@ -232,7 +302,15 @@
         <w:br/>
       </w:r>
       <w:r>
-        <w:t>The goal of this research is extending the surface-based approach with the ability of steering generalisation operators locally, so we can maintain more of the actual morphology if possible. For this purpose we should be able to identify conflicting areas based on the cartographic product (the resulting isobaths) and lead them back to the TIN so we can apply the generalisation operators. Ideally this would lead to an integrated approach, in which we can use all information available in the generalisation pipeline: from survey data to cartographic constraints.</w:t>
+        <w:t xml:space="preserve">The goal of this research is extending the surface-based approach with the ability of steering generalisation operators locally, so we can maintain more of the actual morphology if possible. For this </w:t>
+      </w:r>
+      <w:proofErr w:type="gramStart"/>
+      <w:r>
+        <w:t>purpose</w:t>
+      </w:r>
+      <w:proofErr w:type="gramEnd"/>
+      <w:r>
+        <w:t xml:space="preserve"> we should be able to identify conflicting areas based on the cartographic product (the resulting isobaths) and lead them back to the TIN so we can apply the generalisation operators. Ideally this would lead to an integrated approach, in which we can use all information available in the generalisation pipeline: from survey data to cartographic constraints.</w:t>
       </w:r>
     </w:p>
     <w:p>
@@ -241,7 +319,31 @@
         <w:jc w:val="both"/>
       </w:pPr>
       <w:r>
-        <w:t xml:space="preserve">We achieve a linking mechanism between the triangulation and isobaths through what we call the *triangle region graph* (TRG). Inspired by the triangle interval tree (Kreveld, 1996) and inter-contour (region) graph (Guilbert, 2012), this structure subdivides sets of triangles based on their vertical values (Figure 1). Sets of adjacent triangles falling in the same vertical interval between two isobath values of choice (e.g. 2m and 5m) form one inter-contour *region* (a node). Two intersecting regions are adjacent through an edge in the region graph. An edge in the graph also points to a set of triangles: *the edge triangles*. An edge always contains an isobath, and each isobath always follows a set of edge triangles (Figure 2). In theory, we thus have an approximation of each isobath without actually extracting it. Moreover isobaths are always *safe*, also in the case of a horizontal terrace on a sloping hill: only the deeper side of the terrace-isobath is extracted.  </w:t>
+        <w:t>We achieve a linking mechanism between the triangulation and isobaths through what we call the *triangle region graph* (TRG). Inspired by the triangle interval tree (</w:t>
+      </w:r>
+      <w:proofErr w:type="spellStart"/>
+      <w:r>
+        <w:t>Kreveld</w:t>
+      </w:r>
+      <w:proofErr w:type="spellEnd"/>
+      <w:r>
+        <w:t>, 1996) and inter-contour (region) graph (</w:t>
+      </w:r>
+      <w:proofErr w:type="spellStart"/>
+      <w:r>
+        <w:t>Guilbert</w:t>
+      </w:r>
+      <w:proofErr w:type="spellEnd"/>
+      <w:r>
+        <w:t xml:space="preserve">, 2012), this structure subdivides sets of triangles based on their vertical values (Figure 1). Sets of adjacent triangles falling in the same vertical interval between two isobath values of choice (e.g. 2m and 5m) form one inter-contour *region* (a node). Two intersecting regions are adjacent through an edge in the region graph. An edge in the graph also points to a set of triangles: *the edge triangles*. An edge always contains an isobath, and each isobath always follows a set of edge triangles (Figure 2). In theory, we thus have an approximation of each isobath without actually extracting it. </w:t>
+      </w:r>
+      <w:proofErr w:type="gramStart"/>
+      <w:r>
+        <w:t>Moreover</w:t>
+      </w:r>
+      <w:proofErr w:type="gramEnd"/>
+      <w:r>
+        <w:t xml:space="preserve"> isobaths are always *safe*, also in the case of a horizontal terrace on a sloping hill: only the deeper side of the terrace-isobath is extracted.  </w:t>
       </w:r>
       <w:r>
         <w:br/>
@@ -287,7 +389,20 @@
         <w:jc w:val="both"/>
       </w:pPr>
       <w:r>
-        <w:t xml:space="preserve">The TRG data structure and generalisation process is implemented as a proof of concept and applied on both synthetic and real-world datasets. For now, the evaluation model is simply rule-based and each iteration the entire dataset is evaluated. Taking different thresholds on the legibility requirements we can adapt the process of conflict isolation to the scale and purpose of the chart. Larger thresholds lead to more generalisation, usually needed in smaller scale charts. Figure 5 shows such a result with only soundings (x,y,z) and isobath-values (0, 2, 5, 10m) as input for a 1:100k chart. Besides smoothing, also densification of the TIN (insertion of new vertices) was applied to overcome the discretisation error on line extraction; effectively yielding more smoothened lines.  </w:t>
+        <w:t>The TRG data structure and generalisation process is implemented as a proof of concept and applied on both synthetic and real-world datasets. For now, the evaluation model is simply rule-based and each iteration the entire dataset is evaluated. Taking different thresholds on the legibility requirements we can adapt the process of conflict isolation to the scale and purpose of the chart. Larger thresholds lead to more generalisation, usually needed in smaller scale charts. Figure 5 shows such a result with only soundings (</w:t>
+      </w:r>
+      <w:proofErr w:type="spellStart"/>
+      <w:proofErr w:type="gramStart"/>
+      <w:r>
+        <w:t>x,y</w:t>
+      </w:r>
+      <w:proofErr w:type="gramEnd"/>
+      <w:r>
+        <w:t>,z</w:t>
+      </w:r>
+      <w:proofErr w:type="spellEnd"/>
+      <w:r>
+        <w:t xml:space="preserve">) and isobath-values (0, 2, 5, 10m) as input for a 1:100k chart. Besides smoothing, also densification of the TIN (insertion of new vertices) was applied to overcome the discretisation error on line extraction; effectively yielding more smoothened lines.  </w:t>
       </w:r>
       <w:r>
         <w:tab/>
@@ -329,11 +444,19 @@
       <w:pPr>
         <w:pStyle w:val="Abstracttext"/>
       </w:pPr>
+      <w:proofErr w:type="spellStart"/>
       <w:r>
         <w:rPr>
           <w:rFonts w:hint="eastAsia"/>
         </w:rPr>
-        <w:t>Guilbert, E. (2016). Featur</w:t>
+        <w:t>Guilbert</w:t>
+      </w:r>
+      <w:proofErr w:type="spellEnd"/>
+      <w:r>
+        <w:rPr>
+          <w:rFonts w:hint="eastAsia"/>
+        </w:rPr>
+        <w:t>, E. (2016). Featur</w:t>
       </w:r>
       <w:r>
         <w:t>e-</w:t>
@@ -385,7 +508,15 @@
         <w:pStyle w:val="Abstracttext"/>
       </w:pPr>
       <w:r>
-        <w:t>Peters, R., Ledoux, H., Meijers, M. (2014). A Voronoi-based approach to generating depth-contours for hydrographic charts. Marine Geodesy, 37(2):145–166. doi:</w:t>
+        <w:t xml:space="preserve">Peters, R., Ledoux, H., </w:t>
+      </w:r>
+      <w:proofErr w:type="spellStart"/>
+      <w:r>
+        <w:t>Meijers</w:t>
+      </w:r>
+      <w:proofErr w:type="spellEnd"/>
+      <w:r>
+        <w:t>, M. (2014). A Voronoi-based approach to generating depth-contours for hydrographic charts. Marine Geodesy, 37(2):145–166. doi:</w:t>
       </w:r>
       <w:hyperlink r:id="rId9" w:history="1">
         <w:r>
@@ -402,7 +533,15 @@
         <w:pStyle w:val="Abstracttext"/>
       </w:pPr>
       <w:r>
-        <w:t>van Kreveld, M. (1996). Efficient methods for isoline extraction from a TIN. International journal of geographical information systems, 10(5):523–540. doi:</w:t>
+        <w:t xml:space="preserve">van </w:t>
+      </w:r>
+      <w:proofErr w:type="spellStart"/>
+      <w:r>
+        <w:t>Kreveld</w:t>
+      </w:r>
+      <w:proofErr w:type="spellEnd"/>
+      <w:r>
+        <w:t>, M. (1996). Efficient methods for isoline extraction from a TIN. International journal of geographical information systems, 10(5):523–540. doi:</w:t>
       </w:r>
       <w:hyperlink r:id="rId10" w:history="1">
         <w:r>
@@ -418,8 +557,21 @@
       <w:pPr>
         <w:pStyle w:val="Abstracttext"/>
       </w:pPr>
-      <w:r>
-        <w:t>Guilbert, E. (2012). Multi-level representation of terrain features on a contour map. GeoInformatica, 17(2):301–324. doi:</w:t>
+      <w:proofErr w:type="spellStart"/>
+      <w:r>
+        <w:t>Guilbert</w:t>
+      </w:r>
+      <w:proofErr w:type="spellEnd"/>
+      <w:r>
+        <w:t xml:space="preserve">, E. (2012). Multi-level representation of terrain features on a contour map. </w:t>
+      </w:r>
+      <w:proofErr w:type="spellStart"/>
+      <w:r>
+        <w:t>GeoInformatica</w:t>
+      </w:r>
+      <w:proofErr w:type="spellEnd"/>
+      <w:r>
+        <w:t>, 17(2):301–324. doi:</w:t>
       </w:r>
       <w:hyperlink r:id="rId11" w:history="1">
         <w:r>
@@ -439,7 +591,15 @@
         </w:rPr>
       </w:pPr>
       <w:r>
-        <w:t>Van Opstal, W. (2020), Automatic isobath generalisation for navigational charts. Master's thesis, Geomatics. Delft University of Technology, pp. 145.</w:t>
+        <w:t>Van Opstal, W. (2020)</w:t>
+      </w:r>
+      <w:r>
+        <w:t>.</w:t>
+      </w:r>
+      <w:bookmarkStart w:id="0" w:name="_GoBack"/>
+      <w:bookmarkEnd w:id="0"/>
+      <w:r>
+        <w:t xml:space="preserve"> Automatic isobath generalisation for navigational charts. Master's thesis, Geomatics. Delft University of Technology, pp. 145.</w:t>
       </w:r>
       <w:r>
         <w:rPr>
@@ -690,7 +850,6 @@
       <w:pPr>
         <w:pStyle w:val="Abstracttext"/>
       </w:pPr>
-      <w:bookmarkStart w:id="0" w:name="_GoBack"/>
       <w:r>
         <w:rPr>
           <w:noProof/>
@@ -737,7 +896,6 @@
           </wp:inline>
         </w:drawing>
       </w:r>
-      <w:bookmarkEnd w:id="0"/>
     </w:p>
     <w:p>
       <w:pPr>
@@ -768,7 +926,15 @@
         <w:t xml:space="preserve">. </w:t>
       </w:r>
       <w:r>
-        <w:t>The vertical shift in each vertex after generalisation. Note that generalisation is only applied around isobaths (only there conflicts are possible), and more extreme generalisation took place where conflicts were significant (steep, narrow or erratic).</w:t>
+        <w:t xml:space="preserve">The vertical shift in each vertex after generalisation. Note that generalisation is only applied around isobaths (only </w:t>
+      </w:r>
+      <w:proofErr w:type="gramStart"/>
+      <w:r>
+        <w:t>there</w:t>
+      </w:r>
+      <w:proofErr w:type="gramEnd"/>
+      <w:r>
+        <w:t xml:space="preserve"> conflicts are possible), and more extreme generalisation took place where conflicts were significant (steep, narrow or erratic).</w:t>
       </w:r>
     </w:p>
     <w:p>
@@ -1339,6 +1505,8 @@
       </w:rPr>
       <w:t xml:space="preserve">. </w:t>
     </w:r>
+    <w:proofErr w:type="spellStart"/>
+    <w:proofErr w:type="gramStart"/>
     <w:r>
       <w:rPr>
         <w:rFonts w:ascii="Palatino Linotype" w:hAnsi="Palatino Linotype"/>
@@ -1362,6 +1530,7 @@
       </w:rPr>
       <w:t>.Number</w:t>
     </w:r>
+    <w:proofErr w:type="spellEnd"/>
     <w:r>
       <w:rPr>
         <w:rFonts w:ascii="Palatino Linotype" w:hAnsi="Palatino Linotype"/>
@@ -1376,6 +1545,7 @@
       </w:rPr>
       <w:tab/>
     </w:r>
+    <w:proofErr w:type="gramEnd"/>
     <w:r>
       <w:rPr>
         <w:rFonts w:ascii="Palatino Linotype" w:hAnsi="Palatino Linotype"/>
@@ -3951,7 +4121,7 @@
 </file>
 
 <file path=customXml/itemProps1.xml><?xml version="1.0" encoding="utf-8"?>
-<ds:datastoreItem xmlns:ds="http://schemas.openxmlformats.org/officeDocument/2006/customXml" ds:itemID="{DA90295A-80DF-984F-A885-59A8F96DEEA5}">
+<ds:datastoreItem xmlns:ds="http://schemas.openxmlformats.org/officeDocument/2006/customXml" ds:itemID="{B52C1B77-0689-814D-8D49-39194FBF0B03}">
   <ds:schemaRefs>
     <ds:schemaRef ds:uri="http://schemas.openxmlformats.org/officeDocument/2006/bibliography"/>
   </ds:schemaRefs>

</xml_diff>